<commit_message>
Code Comment Clarity minor plot improvements RMD Visualization sections
</commit_message>
<xml_diff>
--- a/Report/Agenda-2063-Progress-Analysis.docx
+++ b/Report/Agenda-2063-Progress-Analysis.docx
@@ -164,7 +164,7 @@
         </w:numPr>
       </w:pPr>
       <w:r>
-        <w:t xml:space="preserve">As part of the first Goal: A High Standard of Libing, Quality of Life and Well Being for All; the FTYIP sets a target of reducing Unemployment by at leasst 25%</w:t>
+        <w:t xml:space="preserve">As part of the first Goal: A High Standard of Libing, Quality of Life and Well Being for All; the FTYIP sets a target of reducing Unemployment relative 2013 by at least 25%</w:t>
       </w:r>
     </w:p>
     <w:p>
@@ -301,10 +301,20 @@
     </w:p>
     <w:p>
       <w:pPr>
+        <w:pStyle w:val="Heading3"/>
+      </w:pPr>
+      <w:bookmarkStart w:id="27" w:name="data-wrangling"/>
+      <w:r>
+        <w:t xml:space="preserve">Data Wrangling</w:t>
+      </w:r>
+      <w:bookmarkEnd w:id="27"/>
+    </w:p>
+    <w:p>
+      <w:pPr>
         <w:pStyle w:val="FirstParagraph"/>
       </w:pPr>
       <w:r>
-        <w:t xml:space="preserve">We Will start the Unemployment Rate Loading the Data from the World Bank Website with the code below:</w:t>
+        <w:t xml:space="preserve">We Will start the with the Unemployment Rate, Loading the Data from the World Bank modelled estimate with the code below:</w:t>
       </w:r>
     </w:p>
     <w:p>
@@ -409,9 +419,57 @@
       </w:r>
       <w:r>
         <w:rPr>
+          <w:rStyle w:val="CommentTok"/>
+        </w:rPr>
+        <w:t xml:space="preserve">#download.file("http://api.worldbank.org/v2/en/indicator/SL.UEM.TOTL.ZS?downloadformat=csv", </w:t>
+      </w:r>
+      <w:r>
+        <w:br/>
+      </w:r>
+      <w:r>
+        <w:rPr>
+          <w:rStyle w:val="CommentTok"/>
+        </w:rPr>
+        <w:t xml:space="preserve">#              file.path(Raw_Data_Folder,"API_SL.UEM.TOTL.ZS_DS2_en_csv_v2_422140.zip"), mode = "wb")</w:t>
+      </w:r>
+      <w:r>
+        <w:br/>
+      </w:r>
+      <w:r>
+        <w:rPr>
+          <w:rStyle w:val="NormalTok"/>
+        </w:rPr>
+        <w:t xml:space="preserve">Unemployment_zip &lt;-</w:t>
+      </w:r>
+      <w:r>
+        <w:rPr>
+          <w:rStyle w:val="StringTok"/>
+        </w:rPr>
+        <w:t xml:space="preserve"> "API_SL.UEM.TOTL.ZS_DS2_en_csv_v2_422140.zip"</w:t>
+      </w:r>
+      <w:r>
+        <w:br/>
+      </w:r>
+      <w:r>
+        <w:rPr>
+          <w:rStyle w:val="NormalTok"/>
+        </w:rPr>
+        <w:t xml:space="preserve">Unemployment_csv &lt;-</w:t>
+      </w:r>
+      <w:r>
+        <w:rPr>
+          <w:rStyle w:val="StringTok"/>
+        </w:rPr>
+        <w:t xml:space="preserve"> "API_SL.UEM.TOTL.ZS_DS2_en_csv_v2_422140.csv"</w:t>
+      </w:r>
+      <w:r>
+        <w:br/>
+      </w:r>
+      <w:r>
+        <w:rPr>
           <w:rStyle w:val="KeywordTok"/>
         </w:rPr>
-        <w:t xml:space="preserve">download.file</w:t>
+        <w:t xml:space="preserve">unzip</w:t>
       </w:r>
       <w:r>
         <w:rPr>
@@ -421,9 +479,208 @@
       </w:r>
       <w:r>
         <w:rPr>
-          <w:rStyle w:val="StringTok"/>
-        </w:rPr>
-        <w:t xml:space="preserve">"http://api.worldbank.org/v2/en/indicator/SL.UEM.TOTL.ZS?downloadformat=csv"</w:t>
+          <w:rStyle w:val="KeywordTok"/>
+        </w:rPr>
+        <w:t xml:space="preserve">file.path</w:t>
+      </w:r>
+      <w:r>
+        <w:rPr>
+          <w:rStyle w:val="NormalTok"/>
+        </w:rPr>
+        <w:t xml:space="preserve">(Raw_Data_Folder,Unemployment_zip), </w:t>
+      </w:r>
+      <w:r>
+        <w:rPr>
+          <w:rStyle w:val="DataTypeTok"/>
+        </w:rPr>
+        <w:t xml:space="preserve">exdir =</w:t>
+      </w:r>
+      <w:r>
+        <w:rPr>
+          <w:rStyle w:val="NormalTok"/>
+        </w:rPr>
+        <w:t xml:space="preserve"> </w:t>
+      </w:r>
+      <w:r>
+        <w:rPr>
+          <w:rStyle w:val="KeywordTok"/>
+        </w:rPr>
+        <w:t xml:space="preserve">file.path</w:t>
+      </w:r>
+      <w:r>
+        <w:rPr>
+          <w:rStyle w:val="NormalTok"/>
+        </w:rPr>
+        <w:t xml:space="preserve">(Raw_Data_Folder,</w:t>
+      </w:r>
+      <w:r>
+        <w:rPr>
+          <w:rStyle w:val="StringTok"/>
+        </w:rPr>
+        <w:t xml:space="preserve">"Unemployment"</w:t>
+      </w:r>
+      <w:r>
+        <w:rPr>
+          <w:rStyle w:val="NormalTok"/>
+        </w:rPr>
+        <w:t xml:space="preserve">))</w:t>
+      </w:r>
+      <w:r>
+        <w:br/>
+      </w:r>
+      <w:r>
+        <w:br/>
+      </w:r>
+      <w:r>
+        <w:rPr>
+          <w:rStyle w:val="CommentTok"/>
+        </w:rPr>
+        <w:t xml:space="preserve">##Reading the File into R</w:t>
+      </w:r>
+      <w:r>
+        <w:br/>
+      </w:r>
+      <w:r>
+        <w:rPr>
+          <w:rStyle w:val="NormalTok"/>
+        </w:rPr>
+        <w:t xml:space="preserve">Unemployment &lt;-</w:t>
+      </w:r>
+      <w:r>
+        <w:rPr>
+          <w:rStyle w:val="StringTok"/>
+        </w:rPr>
+        <w:t xml:space="preserve"> </w:t>
+      </w:r>
+      <w:r>
+        <w:rPr>
+          <w:rStyle w:val="KeywordTok"/>
+        </w:rPr>
+        <w:t xml:space="preserve">read_csv</w:t>
+      </w:r>
+      <w:r>
+        <w:rPr>
+          <w:rStyle w:val="NormalTok"/>
+        </w:rPr>
+        <w:t xml:space="preserve">(</w:t>
+      </w:r>
+      <w:r>
+        <w:rPr>
+          <w:rStyle w:val="KeywordTok"/>
+        </w:rPr>
+        <w:t xml:space="preserve">file.path</w:t>
+      </w:r>
+      <w:r>
+        <w:rPr>
+          <w:rStyle w:val="NormalTok"/>
+        </w:rPr>
+        <w:t xml:space="preserve">(Raw_Data_Folder,</w:t>
+      </w:r>
+      <w:r>
+        <w:rPr>
+          <w:rStyle w:val="StringTok"/>
+        </w:rPr>
+        <w:t xml:space="preserve">"Unemployment"</w:t>
+      </w:r>
+      <w:r>
+        <w:rPr>
+          <w:rStyle w:val="NormalTok"/>
+        </w:rPr>
+        <w:t xml:space="preserve">,Unemployment_csv), </w:t>
+      </w:r>
+      <w:r>
+        <w:rPr>
+          <w:rStyle w:val="DataTypeTok"/>
+        </w:rPr>
+        <w:t xml:space="preserve">skip =</w:t>
+      </w:r>
+      <w:r>
+        <w:rPr>
+          <w:rStyle w:val="NormalTok"/>
+        </w:rPr>
+        <w:t xml:space="preserve"> </w:t>
+      </w:r>
+      <w:r>
+        <w:rPr>
+          <w:rStyle w:val="DecValTok"/>
+        </w:rPr>
+        <w:t xml:space="preserve">3</w:t>
+      </w:r>
+      <w:r>
+        <w:rPr>
+          <w:rStyle w:val="NormalTok"/>
+        </w:rPr>
+        <w:t xml:space="preserve">)</w:t>
+      </w:r>
+    </w:p>
+    <w:p>
+      <w:pPr>
+        <w:pStyle w:val="FirstParagraph"/>
+      </w:pPr>
+      <w:r>
+        <w:t xml:space="preserve">Wrangling our Data into tidy format with the follwing code:</w:t>
+      </w:r>
+    </w:p>
+    <w:p>
+      <w:pPr>
+        <w:pStyle w:val="SourceCode"/>
+      </w:pPr>
+      <w:r>
+        <w:rPr>
+          <w:rStyle w:val="CommentTok"/>
+        </w:rPr>
+        <w:t xml:space="preserve">## Tidying the Data</w:t>
+      </w:r>
+      <w:r>
+        <w:br/>
+      </w:r>
+      <w:r>
+        <w:rPr>
+          <w:rStyle w:val="KeywordTok"/>
+        </w:rPr>
+        <w:t xml:space="preserve">colnames</w:t>
+      </w:r>
+      <w:r>
+        <w:rPr>
+          <w:rStyle w:val="NormalTok"/>
+        </w:rPr>
+        <w:t xml:space="preserve">(Unemployment) &lt;-</w:t>
+      </w:r>
+      <w:r>
+        <w:rPr>
+          <w:rStyle w:val="StringTok"/>
+        </w:rPr>
+        <w:t xml:space="preserve"> </w:t>
+      </w:r>
+      <w:r>
+        <w:rPr>
+          <w:rStyle w:val="KeywordTok"/>
+        </w:rPr>
+        <w:t xml:space="preserve">str_replace</w:t>
+      </w:r>
+      <w:r>
+        <w:rPr>
+          <w:rStyle w:val="NormalTok"/>
+        </w:rPr>
+        <w:t xml:space="preserve">(</w:t>
+      </w:r>
+      <w:r>
+        <w:rPr>
+          <w:rStyle w:val="KeywordTok"/>
+        </w:rPr>
+        <w:t xml:space="preserve">colnames</w:t>
+      </w:r>
+      <w:r>
+        <w:rPr>
+          <w:rStyle w:val="NormalTok"/>
+        </w:rPr>
+        <w:t xml:space="preserve">(Unemployment), </w:t>
+      </w:r>
+      <w:r>
+        <w:rPr>
+          <w:rStyle w:val="StringTok"/>
+        </w:rPr>
+        <w:t xml:space="preserve">" "</w:t>
       </w:r>
       <w:r>
         <w:rPr>
@@ -433,90 +690,363 @@
       </w:r>
       <w:r>
         <w:rPr>
+          <w:rStyle w:val="StringTok"/>
+        </w:rPr>
+        <w:t xml:space="preserve">"_"</w:t>
+      </w:r>
+      <w:r>
+        <w:rPr>
+          <w:rStyle w:val="NormalTok"/>
+        </w:rPr>
+        <w:t xml:space="preserve">) </w:t>
+      </w:r>
+      <w:r>
+        <w:br/>
+      </w:r>
+      <w:r>
+        <w:rPr>
+          <w:rStyle w:val="NormalTok"/>
+        </w:rPr>
+        <w:t xml:space="preserve">Unemployment &lt;-</w:t>
+      </w:r>
+      <w:r>
+        <w:rPr>
+          <w:rStyle w:val="StringTok"/>
+        </w:rPr>
+        <w:t xml:space="preserve"> </w:t>
+      </w:r>
+      <w:r>
+        <w:rPr>
+          <w:rStyle w:val="NormalTok"/>
+        </w:rPr>
+        <w:t xml:space="preserve">Unemployment </w:t>
+      </w:r>
+      <w:r>
+        <w:rPr>
+          <w:rStyle w:val="OperatorTok"/>
+        </w:rPr>
+        <w:t xml:space="preserve">%&gt;%</w:t>
+      </w:r>
+      <w:r>
+        <w:br/>
+      </w:r>
+      <w:r>
+        <w:rPr>
+          <w:rStyle w:val="StringTok"/>
+        </w:rPr>
+        <w:t xml:space="preserve">  </w:t>
+      </w:r>
+      <w:r>
+        <w:rPr>
           <w:rStyle w:val="KeywordTok"/>
         </w:rPr>
-        <w:t xml:space="preserve">file.path</w:t>
-      </w:r>
-      <w:r>
-        <w:rPr>
-          <w:rStyle w:val="NormalTok"/>
-        </w:rPr>
-        <w:t xml:space="preserve">(Raw_Data_Folder,</w:t>
-      </w:r>
-      <w:r>
-        <w:rPr>
-          <w:rStyle w:val="StringTok"/>
-        </w:rPr>
-        <w:t xml:space="preserve">"API_SL.UEM.TOTL.ZS_DS2_en_csv_v2_422140.zip"</w:t>
-      </w:r>
-      <w:r>
-        <w:rPr>
-          <w:rStyle w:val="NormalTok"/>
-        </w:rPr>
-        <w:t xml:space="preserve">), </w:t>
+        <w:t xml:space="preserve">filter</w:t>
+      </w:r>
+      <w:r>
+        <w:rPr>
+          <w:rStyle w:val="NormalTok"/>
+        </w:rPr>
+        <w:t xml:space="preserve">(Country_Name </w:t>
+      </w:r>
+      <w:r>
+        <w:rPr>
+          <w:rStyle w:val="OperatorTok"/>
+        </w:rPr>
+        <w:t xml:space="preserve">%in%</w:t>
+      </w:r>
+      <w:r>
+        <w:rPr>
+          <w:rStyle w:val="StringTok"/>
+        </w:rPr>
+        <w:t xml:space="preserve"> </w:t>
+      </w:r>
+      <w:r>
+        <w:rPr>
+          <w:rStyle w:val="NormalTok"/>
+        </w:rPr>
+        <w:t xml:space="preserve">AU) </w:t>
+      </w:r>
+      <w:r>
+        <w:rPr>
+          <w:rStyle w:val="OperatorTok"/>
+        </w:rPr>
+        <w:t xml:space="preserve">%&gt;%</w:t>
+      </w:r>
+      <w:r>
+        <w:rPr>
+          <w:rStyle w:val="StringTok"/>
+        </w:rPr>
+        <w:t xml:space="preserve"> </w:t>
+      </w:r>
+      <w:r>
+        <w:br/>
+      </w:r>
+      <w:r>
+        <w:rPr>
+          <w:rStyle w:val="StringTok"/>
+        </w:rPr>
+        <w:t xml:space="preserve">  </w:t>
+      </w:r>
+      <w:r>
+        <w:rPr>
+          <w:rStyle w:val="KeywordTok"/>
+        </w:rPr>
+        <w:t xml:space="preserve">gather</w:t>
+      </w:r>
+      <w:r>
+        <w:rPr>
+          <w:rStyle w:val="NormalTok"/>
+        </w:rPr>
+        <w:t xml:space="preserve">(</w:t>
       </w:r>
       <w:r>
         <w:rPr>
           <w:rStyle w:val="DataTypeTok"/>
         </w:rPr>
-        <w:t xml:space="preserve">mode =</w:t>
-      </w:r>
-      <w:r>
-        <w:rPr>
-          <w:rStyle w:val="NormalTok"/>
-        </w:rPr>
-        <w:t xml:space="preserve"> </w:t>
-      </w:r>
-      <w:r>
-        <w:rPr>
-          <w:rStyle w:val="StringTok"/>
-        </w:rPr>
-        <w:t xml:space="preserve">"wb"</w:t>
-      </w:r>
-      <w:r>
-        <w:rPr>
-          <w:rStyle w:val="NormalTok"/>
-        </w:rPr>
-        <w:t xml:space="preserve">)</w:t>
+        <w:t xml:space="preserve">key =</w:t>
+      </w:r>
+      <w:r>
+        <w:rPr>
+          <w:rStyle w:val="NormalTok"/>
+        </w:rPr>
+        <w:t xml:space="preserve"> </w:t>
+      </w:r>
+      <w:r>
+        <w:rPr>
+          <w:rStyle w:val="StringTok"/>
+        </w:rPr>
+        <w:t xml:space="preserve">"Year"</w:t>
+      </w:r>
+      <w:r>
+        <w:rPr>
+          <w:rStyle w:val="NormalTok"/>
+        </w:rPr>
+        <w:t xml:space="preserve">, </w:t>
+      </w:r>
+      <w:r>
+        <w:rPr>
+          <w:rStyle w:val="DataTypeTok"/>
+        </w:rPr>
+        <w:t xml:space="preserve">value =</w:t>
+      </w:r>
+      <w:r>
+        <w:rPr>
+          <w:rStyle w:val="NormalTok"/>
+        </w:rPr>
+        <w:t xml:space="preserve"> </w:t>
+      </w:r>
+      <w:r>
+        <w:rPr>
+          <w:rStyle w:val="StringTok"/>
+        </w:rPr>
+        <w:t xml:space="preserve">"Unemployment"</w:t>
+      </w:r>
+      <w:r>
+        <w:rPr>
+          <w:rStyle w:val="NormalTok"/>
+        </w:rPr>
+        <w:t xml:space="preserve">, </w:t>
+      </w:r>
+      <w:r>
+        <w:rPr>
+          <w:rStyle w:val="StringTok"/>
+        </w:rPr>
+        <w:t xml:space="preserve">`</w:t>
+      </w:r>
+      <w:r>
+        <w:rPr>
+          <w:rStyle w:val="DataTypeTok"/>
+        </w:rPr>
+        <w:t xml:space="preserve">1960</w:t>
+      </w:r>
+      <w:r>
+        <w:rPr>
+          <w:rStyle w:val="StringTok"/>
+        </w:rPr>
+        <w:t xml:space="preserve">`</w:t>
+      </w:r>
+      <w:r>
+        <w:rPr>
+          <w:rStyle w:val="OperatorTok"/>
+        </w:rPr>
+        <w:t xml:space="preserve">:</w:t>
+      </w:r>
+      <w:r>
+        <w:rPr>
+          <w:rStyle w:val="StringTok"/>
+        </w:rPr>
+        <w:t xml:space="preserve">`</w:t>
+      </w:r>
+      <w:r>
+        <w:rPr>
+          <w:rStyle w:val="DataTypeTok"/>
+        </w:rPr>
+        <w:t xml:space="preserve">2019</w:t>
+      </w:r>
+      <w:r>
+        <w:rPr>
+          <w:rStyle w:val="StringTok"/>
+        </w:rPr>
+        <w:t xml:space="preserve">`</w:t>
+      </w:r>
+      <w:r>
+        <w:rPr>
+          <w:rStyle w:val="NormalTok"/>
+        </w:rPr>
+        <w:t xml:space="preserve">, </w:t>
+      </w:r>
+      <w:r>
+        <w:rPr>
+          <w:rStyle w:val="DataTypeTok"/>
+        </w:rPr>
+        <w:t xml:space="preserve">convert =</w:t>
+      </w:r>
+      <w:r>
+        <w:rPr>
+          <w:rStyle w:val="NormalTok"/>
+        </w:rPr>
+        <w:t xml:space="preserve"> </w:t>
+      </w:r>
+      <w:r>
+        <w:rPr>
+          <w:rStyle w:val="OtherTok"/>
+        </w:rPr>
+        <w:t xml:space="preserve">TRUE</w:t>
+      </w:r>
+      <w:r>
+        <w:rPr>
+          <w:rStyle w:val="NormalTok"/>
+        </w:rPr>
+        <w:t xml:space="preserve">) </w:t>
+      </w:r>
+      <w:r>
+        <w:rPr>
+          <w:rStyle w:val="OperatorTok"/>
+        </w:rPr>
+        <w:t xml:space="preserve">%&gt;%</w:t>
+      </w:r>
+      <w:r>
+        <w:rPr>
+          <w:rStyle w:val="StringTok"/>
+        </w:rPr>
+        <w:t xml:space="preserve"> </w:t>
       </w:r>
       <w:r>
         <w:br/>
       </w:r>
       <w:r>
         <w:rPr>
-          <w:rStyle w:val="NormalTok"/>
-        </w:rPr>
-        <w:t xml:space="preserve">Unemployment_zip &lt;-</w:t>
-      </w:r>
-      <w:r>
-        <w:rPr>
-          <w:rStyle w:val="StringTok"/>
-        </w:rPr>
-        <w:t xml:space="preserve"> "API_SL.UEM.TOTL.ZS_DS2_en_csv_v2_422140.zip"</w:t>
+          <w:rStyle w:val="StringTok"/>
+        </w:rPr>
+        <w:t xml:space="preserve">  </w:t>
+      </w:r>
+      <w:r>
+        <w:rPr>
+          <w:rStyle w:val="KeywordTok"/>
+        </w:rPr>
+        <w:t xml:space="preserve">select</w:t>
+      </w:r>
+      <w:r>
+        <w:rPr>
+          <w:rStyle w:val="NormalTok"/>
+        </w:rPr>
+        <w:t xml:space="preserve">(</w:t>
+      </w:r>
+      <w:r>
+        <w:rPr>
+          <w:rStyle w:val="OperatorTok"/>
+        </w:rPr>
+        <w:t xml:space="preserve">-</w:t>
+      </w:r>
+      <w:r>
+        <w:rPr>
+          <w:rStyle w:val="KeywordTok"/>
+        </w:rPr>
+        <w:t xml:space="preserve">c</w:t>
+      </w:r>
+      <w:r>
+        <w:rPr>
+          <w:rStyle w:val="NormalTok"/>
+        </w:rPr>
+        <w:t xml:space="preserve">(X65,Indicator_Code)) </w:t>
+      </w:r>
+      <w:r>
+        <w:rPr>
+          <w:rStyle w:val="OperatorTok"/>
+        </w:rPr>
+        <w:t xml:space="preserve">%&gt;%</w:t>
+      </w:r>
+      <w:r>
+        <w:rPr>
+          <w:rStyle w:val="StringTok"/>
+        </w:rPr>
+        <w:t xml:space="preserve"> </w:t>
       </w:r>
       <w:r>
         <w:br/>
       </w:r>
       <w:r>
         <w:rPr>
-          <w:rStyle w:val="NormalTok"/>
-        </w:rPr>
-        <w:t xml:space="preserve">Unemployment_csv &lt;-</w:t>
-      </w:r>
-      <w:r>
-        <w:rPr>
-          <w:rStyle w:val="StringTok"/>
-        </w:rPr>
-        <w:t xml:space="preserve"> "API_SL.UEM.TOTL.ZS_DS2_en_csv_v2_422140.csv"</w:t>
+          <w:rStyle w:val="StringTok"/>
+        </w:rPr>
+        <w:t xml:space="preserve">  </w:t>
+      </w:r>
+      <w:r>
+        <w:rPr>
+          <w:rStyle w:val="KeywordTok"/>
+        </w:rPr>
+        <w:t xml:space="preserve">filter</w:t>
+      </w:r>
+      <w:r>
+        <w:rPr>
+          <w:rStyle w:val="NormalTok"/>
+        </w:rPr>
+        <w:t xml:space="preserve">(Country_Name </w:t>
+      </w:r>
+      <w:r>
+        <w:rPr>
+          <w:rStyle w:val="OperatorTok"/>
+        </w:rPr>
+        <w:t xml:space="preserve">%in%</w:t>
+      </w:r>
+      <w:r>
+        <w:rPr>
+          <w:rStyle w:val="StringTok"/>
+        </w:rPr>
+        <w:t xml:space="preserve"> </w:t>
+      </w:r>
+      <w:r>
+        <w:rPr>
+          <w:rStyle w:val="NormalTok"/>
+        </w:rPr>
+        <w:t xml:space="preserve">AU) </w:t>
+      </w:r>
+      <w:r>
+        <w:rPr>
+          <w:rStyle w:val="OperatorTok"/>
+        </w:rPr>
+        <w:t xml:space="preserve">%&gt;%</w:t>
+      </w:r>
+      <w:r>
+        <w:rPr>
+          <w:rStyle w:val="StringTok"/>
+        </w:rPr>
+        <w:t xml:space="preserve"> </w:t>
       </w:r>
       <w:r>
         <w:br/>
       </w:r>
       <w:r>
         <w:rPr>
+          <w:rStyle w:val="StringTok"/>
+        </w:rPr>
+        <w:t xml:space="preserve">  </w:t>
+      </w:r>
+      <w:r>
+        <w:rPr>
           <w:rStyle w:val="KeywordTok"/>
         </w:rPr>
-        <w:t xml:space="preserve">unzip</w:t>
+        <w:t xml:space="preserve">select</w:t>
       </w:r>
       <w:r>
         <w:rPr>
@@ -526,21 +1056,124 @@
       </w:r>
       <w:r>
         <w:rPr>
+          <w:rStyle w:val="OperatorTok"/>
+        </w:rPr>
+        <w:t xml:space="preserve">-</w:t>
+      </w:r>
+      <w:r>
+        <w:rPr>
+          <w:rStyle w:val="NormalTok"/>
+        </w:rPr>
+        <w:t xml:space="preserve">Country_Code, </w:t>
+      </w:r>
+      <w:r>
+        <w:rPr>
+          <w:rStyle w:val="OperatorTok"/>
+        </w:rPr>
+        <w:t xml:space="preserve">-</w:t>
+      </w:r>
+      <w:r>
+        <w:rPr>
+          <w:rStyle w:val="NormalTok"/>
+        </w:rPr>
+        <w:t xml:space="preserve">Indicator_Name)</w:t>
+      </w:r>
+    </w:p>
+    <w:p>
+      <w:pPr>
+        <w:pStyle w:val="FirstParagraph"/>
+      </w:pPr>
+      <w:r>
+        <w:t xml:space="preserve">Below is a sample of the data frame:</w:t>
+      </w:r>
+    </w:p>
+    <w:p>
+      <w:pPr>
+        <w:pStyle w:val="SourceCode"/>
+      </w:pPr>
+      <w:r>
+        <w:rPr>
+          <w:rStyle w:val="NormalTok"/>
+        </w:rPr>
+        <w:t xml:space="preserve">Unemployment </w:t>
+      </w:r>
+      <w:r>
+        <w:rPr>
+          <w:rStyle w:val="OperatorTok"/>
+        </w:rPr>
+        <w:t xml:space="preserve">%&gt;%</w:t>
+      </w:r>
+      <w:r>
+        <w:rPr>
+          <w:rStyle w:val="StringTok"/>
+        </w:rPr>
+        <w:t xml:space="preserve"> </w:t>
+      </w:r>
+      <w:r>
+        <w:rPr>
           <w:rStyle w:val="KeywordTok"/>
         </w:rPr>
-        <w:t xml:space="preserve">file.path</w:t>
-      </w:r>
-      <w:r>
-        <w:rPr>
-          <w:rStyle w:val="NormalTok"/>
-        </w:rPr>
-        <w:t xml:space="preserve">(Raw_Data_Folder,Unemployment_zip), </w:t>
+        <w:t xml:space="preserve">sample_n</w:t>
+      </w:r>
+      <w:r>
+        <w:rPr>
+          <w:rStyle w:val="NormalTok"/>
+        </w:rPr>
+        <w:t xml:space="preserve">(</w:t>
+      </w:r>
+      <w:r>
+        <w:rPr>
+          <w:rStyle w:val="DecValTok"/>
+        </w:rPr>
+        <w:t xml:space="preserve">4</w:t>
+      </w:r>
+      <w:r>
+        <w:rPr>
+          <w:rStyle w:val="NormalTok"/>
+        </w:rPr>
+        <w:t xml:space="preserve">) </w:t>
+      </w:r>
+      <w:r>
+        <w:rPr>
+          <w:rStyle w:val="OperatorTok"/>
+        </w:rPr>
+        <w:t xml:space="preserve">%&gt;%</w:t>
+      </w:r>
+      <w:r>
+        <w:rPr>
+          <w:rStyle w:val="StringTok"/>
+        </w:rPr>
+        <w:t xml:space="preserve"> </w:t>
+      </w:r>
+      <w:r>
+        <w:rPr>
+          <w:rStyle w:val="NormalTok"/>
+        </w:rPr>
+        <w:t xml:space="preserve">knitr</w:t>
+      </w:r>
+      <w:r>
+        <w:rPr>
+          <w:rStyle w:val="OperatorTok"/>
+        </w:rPr>
+        <w:t xml:space="preserve">::</w:t>
+      </w:r>
+      <w:r>
+        <w:rPr>
+          <w:rStyle w:val="KeywordTok"/>
+        </w:rPr>
+        <w:t xml:space="preserve">kable</w:t>
+      </w:r>
+      <w:r>
+        <w:rPr>
+          <w:rStyle w:val="NormalTok"/>
+        </w:rPr>
+        <w:t xml:space="preserve">(</w:t>
       </w:r>
       <w:r>
         <w:rPr>
           <w:rStyle w:val="DataTypeTok"/>
         </w:rPr>
-        <w:t xml:space="preserve">exdir =</w:t>
+        <w:t xml:space="preserve">col.names =</w:t>
       </w:r>
       <w:r>
         <w:rPr>
@@ -552,19 +1185,43 @@
         <w:rPr>
           <w:rStyle w:val="KeywordTok"/>
         </w:rPr>
-        <w:t xml:space="preserve">file.path</w:t>
-      </w:r>
-      <w:r>
-        <w:rPr>
-          <w:rStyle w:val="NormalTok"/>
-        </w:rPr>
-        <w:t xml:space="preserve">(Raw_Data_Folder,</w:t>
-      </w:r>
-      <w:r>
-        <w:rPr>
-          <w:rStyle w:val="StringTok"/>
-        </w:rPr>
-        <w:t xml:space="preserve">"Unemployment"</w:t>
+        <w:t xml:space="preserve">c</w:t>
+      </w:r>
+      <w:r>
+        <w:rPr>
+          <w:rStyle w:val="NormalTok"/>
+        </w:rPr>
+        <w:t xml:space="preserve">(</w:t>
+      </w:r>
+      <w:r>
+        <w:rPr>
+          <w:rStyle w:val="StringTok"/>
+        </w:rPr>
+        <w:t xml:space="preserve">"Country"</w:t>
+      </w:r>
+      <w:r>
+        <w:rPr>
+          <w:rStyle w:val="NormalTok"/>
+        </w:rPr>
+        <w:t xml:space="preserve">,</w:t>
+      </w:r>
+      <w:r>
+        <w:rPr>
+          <w:rStyle w:val="StringTok"/>
+        </w:rPr>
+        <w:t xml:space="preserve">"Year"</w:t>
+      </w:r>
+      <w:r>
+        <w:rPr>
+          <w:rStyle w:val="NormalTok"/>
+        </w:rPr>
+        <w:t xml:space="preserve">,</w:t>
+      </w:r>
+      <w:r>
+        <w:rPr>
+          <w:rStyle w:val="StringTok"/>
+        </w:rPr>
+        <w:t xml:space="preserve">"Unemployment rate"</w:t>
       </w:r>
       <w:r>
         <w:rPr>
@@ -572,563 +1229,214 @@
         </w:rPr>
         <w:t xml:space="preserve">))</w:t>
       </w:r>
-      <w:r>
-        <w:br/>
-      </w:r>
-      <w:r>
-        <w:br/>
-      </w:r>
-      <w:r>
-        <w:rPr>
-          <w:rStyle w:val="CommentTok"/>
-        </w:rPr>
-        <w:t xml:space="preserve">##Reading the File into R</w:t>
-      </w:r>
-      <w:r>
-        <w:br/>
-      </w:r>
-      <w:r>
-        <w:rPr>
-          <w:rStyle w:val="NormalTok"/>
-        </w:rPr>
-        <w:t xml:space="preserve">Unemployment &lt;-</w:t>
-      </w:r>
-      <w:r>
-        <w:rPr>
-          <w:rStyle w:val="StringTok"/>
-        </w:rPr>
-        <w:t xml:space="preserve"> </w:t>
-      </w:r>
-      <w:r>
-        <w:rPr>
-          <w:rStyle w:val="KeywordTok"/>
-        </w:rPr>
-        <w:t xml:space="preserve">read_csv</w:t>
-      </w:r>
-      <w:r>
-        <w:rPr>
-          <w:rStyle w:val="NormalTok"/>
-        </w:rPr>
-        <w:t xml:space="preserve">(</w:t>
-      </w:r>
-      <w:r>
-        <w:rPr>
-          <w:rStyle w:val="KeywordTok"/>
-        </w:rPr>
-        <w:t xml:space="preserve">file.path</w:t>
-      </w:r>
-      <w:r>
-        <w:rPr>
-          <w:rStyle w:val="NormalTok"/>
-        </w:rPr>
-        <w:t xml:space="preserve">(Raw_Data_Folder,</w:t>
-      </w:r>
-      <w:r>
-        <w:rPr>
-          <w:rStyle w:val="StringTok"/>
-        </w:rPr>
-        <w:t xml:space="preserve">"Unemployment"</w:t>
-      </w:r>
-      <w:r>
-        <w:rPr>
-          <w:rStyle w:val="NormalTok"/>
-        </w:rPr>
-        <w:t xml:space="preserve">,Unemployment_csv), </w:t>
-      </w:r>
-      <w:r>
-        <w:rPr>
-          <w:rStyle w:val="DataTypeTok"/>
-        </w:rPr>
-        <w:t xml:space="preserve">skip =</w:t>
-      </w:r>
-      <w:r>
-        <w:rPr>
-          <w:rStyle w:val="NormalTok"/>
-        </w:rPr>
-        <w:t xml:space="preserve"> </w:t>
-      </w:r>
-      <w:r>
-        <w:rPr>
-          <w:rStyle w:val="DecValTok"/>
-        </w:rPr>
-        <w:t xml:space="preserve">3</w:t>
-      </w:r>
-      <w:r>
-        <w:rPr>
-          <w:rStyle w:val="NormalTok"/>
-        </w:rPr>
-        <w:t xml:space="preserve">)</w:t>
-      </w:r>
-    </w:p>
-    <w:p>
-      <w:pPr>
-        <w:pStyle w:val="FirstParagraph"/>
-      </w:pPr>
-      <w:r>
-        <w:t xml:space="preserve">Wrangling our Data into tidy format with the follwing code:</w:t>
-      </w:r>
-    </w:p>
-    <w:p>
-      <w:pPr>
-        <w:pStyle w:val="SourceCode"/>
-      </w:pPr>
-      <w:r>
-        <w:rPr>
-          <w:rStyle w:val="CommentTok"/>
-        </w:rPr>
-        <w:t xml:space="preserve">## Tidying the Data</w:t>
-      </w:r>
-      <w:r>
-        <w:br/>
-      </w:r>
-      <w:r>
-        <w:rPr>
-          <w:rStyle w:val="KeywordTok"/>
-        </w:rPr>
-        <w:t xml:space="preserve">colnames</w:t>
-      </w:r>
-      <w:r>
-        <w:rPr>
-          <w:rStyle w:val="NormalTok"/>
-        </w:rPr>
-        <w:t xml:space="preserve">(Unemployment) &lt;-</w:t>
-      </w:r>
-      <w:r>
-        <w:rPr>
-          <w:rStyle w:val="StringTok"/>
-        </w:rPr>
-        <w:t xml:space="preserve"> </w:t>
-      </w:r>
-      <w:r>
-        <w:rPr>
-          <w:rStyle w:val="KeywordTok"/>
-        </w:rPr>
-        <w:t xml:space="preserve">str_replace</w:t>
-      </w:r>
-      <w:r>
-        <w:rPr>
-          <w:rStyle w:val="NormalTok"/>
-        </w:rPr>
-        <w:t xml:space="preserve">(</w:t>
-      </w:r>
-      <w:r>
-        <w:rPr>
-          <w:rStyle w:val="KeywordTok"/>
-        </w:rPr>
-        <w:t xml:space="preserve">colnames</w:t>
-      </w:r>
-      <w:r>
-        <w:rPr>
-          <w:rStyle w:val="NormalTok"/>
-        </w:rPr>
-        <w:t xml:space="preserve">(Unemployment), </w:t>
-      </w:r>
-      <w:r>
-        <w:rPr>
-          <w:rStyle w:val="StringTok"/>
-        </w:rPr>
-        <w:t xml:space="preserve">" "</w:t>
-      </w:r>
-      <w:r>
-        <w:rPr>
-          <w:rStyle w:val="NormalTok"/>
-        </w:rPr>
-        <w:t xml:space="preserve">, </w:t>
-      </w:r>
-      <w:r>
-        <w:rPr>
-          <w:rStyle w:val="StringTok"/>
-        </w:rPr>
-        <w:t xml:space="preserve">"_"</w:t>
-      </w:r>
-      <w:r>
-        <w:rPr>
-          <w:rStyle w:val="NormalTok"/>
-        </w:rPr>
-        <w:t xml:space="preserve">) </w:t>
-      </w:r>
-      <w:r>
-        <w:br/>
-      </w:r>
-      <w:r>
-        <w:rPr>
-          <w:rStyle w:val="NormalTok"/>
-        </w:rPr>
-        <w:t xml:space="preserve">Unemployment &lt;-</w:t>
-      </w:r>
-      <w:r>
-        <w:rPr>
-          <w:rStyle w:val="StringTok"/>
-        </w:rPr>
-        <w:t xml:space="preserve"> </w:t>
-      </w:r>
-      <w:r>
-        <w:rPr>
-          <w:rStyle w:val="NormalTok"/>
-        </w:rPr>
-        <w:t xml:space="preserve">Unemployment </w:t>
-      </w:r>
-      <w:r>
-        <w:rPr>
-          <w:rStyle w:val="OperatorTok"/>
-        </w:rPr>
-        <w:t xml:space="preserve">%&gt;%</w:t>
-      </w:r>
-      <w:r>
-        <w:br/>
-      </w:r>
-      <w:r>
-        <w:rPr>
-          <w:rStyle w:val="StringTok"/>
-        </w:rPr>
-        <w:t xml:space="preserve">  </w:t>
-      </w:r>
-      <w:r>
-        <w:rPr>
-          <w:rStyle w:val="KeywordTok"/>
-        </w:rPr>
-        <w:t xml:space="preserve">filter</w:t>
-      </w:r>
-      <w:r>
-        <w:rPr>
-          <w:rStyle w:val="NormalTok"/>
-        </w:rPr>
-        <w:t xml:space="preserve">(Country_Name </w:t>
-      </w:r>
-      <w:r>
-        <w:rPr>
-          <w:rStyle w:val="OperatorTok"/>
-        </w:rPr>
-        <w:t xml:space="preserve">%in%</w:t>
-      </w:r>
-      <w:r>
-        <w:rPr>
-          <w:rStyle w:val="StringTok"/>
-        </w:rPr>
-        <w:t xml:space="preserve"> </w:t>
-      </w:r>
-      <w:r>
-        <w:rPr>
-          <w:rStyle w:val="NormalTok"/>
-        </w:rPr>
-        <w:t xml:space="preserve">AU) </w:t>
-      </w:r>
-      <w:r>
-        <w:rPr>
-          <w:rStyle w:val="OperatorTok"/>
-        </w:rPr>
-        <w:t xml:space="preserve">%&gt;%</w:t>
-      </w:r>
-      <w:r>
-        <w:rPr>
-          <w:rStyle w:val="StringTok"/>
-        </w:rPr>
-        <w:t xml:space="preserve"> </w:t>
-      </w:r>
-      <w:r>
-        <w:br/>
-      </w:r>
-      <w:r>
-        <w:rPr>
-          <w:rStyle w:val="StringTok"/>
-        </w:rPr>
-        <w:t xml:space="preserve">  </w:t>
-      </w:r>
-      <w:r>
-        <w:rPr>
-          <w:rStyle w:val="KeywordTok"/>
-        </w:rPr>
-        <w:t xml:space="preserve">gather</w:t>
-      </w:r>
-      <w:r>
-        <w:rPr>
-          <w:rStyle w:val="NormalTok"/>
-        </w:rPr>
-        <w:t xml:space="preserve">(</w:t>
-      </w:r>
-      <w:r>
-        <w:rPr>
-          <w:rStyle w:val="DataTypeTok"/>
-        </w:rPr>
-        <w:t xml:space="preserve">key =</w:t>
-      </w:r>
-      <w:r>
-        <w:rPr>
-          <w:rStyle w:val="NormalTok"/>
-        </w:rPr>
-        <w:t xml:space="preserve"> </w:t>
-      </w:r>
-      <w:r>
-        <w:rPr>
-          <w:rStyle w:val="StringTok"/>
-        </w:rPr>
-        <w:t xml:space="preserve">"Year"</w:t>
-      </w:r>
-      <w:r>
-        <w:rPr>
-          <w:rStyle w:val="NormalTok"/>
-        </w:rPr>
-        <w:t xml:space="preserve">, </w:t>
-      </w:r>
-      <w:r>
-        <w:rPr>
-          <w:rStyle w:val="DataTypeTok"/>
-        </w:rPr>
-        <w:t xml:space="preserve">value =</w:t>
-      </w:r>
-      <w:r>
-        <w:rPr>
-          <w:rStyle w:val="NormalTok"/>
-        </w:rPr>
-        <w:t xml:space="preserve"> </w:t>
-      </w:r>
-      <w:r>
-        <w:rPr>
-          <w:rStyle w:val="StringTok"/>
-        </w:rPr>
-        <w:t xml:space="preserve">"Unemployment"</w:t>
-      </w:r>
-      <w:r>
-        <w:rPr>
-          <w:rStyle w:val="NormalTok"/>
-        </w:rPr>
-        <w:t xml:space="preserve">, </w:t>
-      </w:r>
-      <w:r>
-        <w:rPr>
-          <w:rStyle w:val="StringTok"/>
-        </w:rPr>
-        <w:t xml:space="preserve">`</w:t>
-      </w:r>
-      <w:r>
-        <w:rPr>
-          <w:rStyle w:val="DataTypeTok"/>
-        </w:rPr>
-        <w:t xml:space="preserve">1960</w:t>
-      </w:r>
-      <w:r>
-        <w:rPr>
-          <w:rStyle w:val="StringTok"/>
-        </w:rPr>
-        <w:t xml:space="preserve">`</w:t>
-      </w:r>
-      <w:r>
-        <w:rPr>
-          <w:rStyle w:val="OperatorTok"/>
-        </w:rPr>
-        <w:t xml:space="preserve">:</w:t>
-      </w:r>
-      <w:r>
-        <w:rPr>
-          <w:rStyle w:val="StringTok"/>
-        </w:rPr>
-        <w:t xml:space="preserve">`</w:t>
-      </w:r>
-      <w:r>
-        <w:rPr>
-          <w:rStyle w:val="DataTypeTok"/>
-        </w:rPr>
-        <w:t xml:space="preserve">2019</w:t>
-      </w:r>
-      <w:r>
-        <w:rPr>
-          <w:rStyle w:val="StringTok"/>
-        </w:rPr>
-        <w:t xml:space="preserve">`</w:t>
-      </w:r>
-      <w:r>
-        <w:rPr>
-          <w:rStyle w:val="NormalTok"/>
-        </w:rPr>
-        <w:t xml:space="preserve">, </w:t>
-      </w:r>
-      <w:r>
-        <w:rPr>
-          <w:rStyle w:val="DataTypeTok"/>
-        </w:rPr>
-        <w:t xml:space="preserve">convert =</w:t>
-      </w:r>
-      <w:r>
-        <w:rPr>
-          <w:rStyle w:val="NormalTok"/>
-        </w:rPr>
-        <w:t xml:space="preserve"> </w:t>
-      </w:r>
-      <w:r>
-        <w:rPr>
-          <w:rStyle w:val="OtherTok"/>
-        </w:rPr>
-        <w:t xml:space="preserve">TRUE</w:t>
-      </w:r>
-      <w:r>
-        <w:rPr>
-          <w:rStyle w:val="NormalTok"/>
-        </w:rPr>
-        <w:t xml:space="preserve">) </w:t>
-      </w:r>
-      <w:r>
-        <w:rPr>
-          <w:rStyle w:val="OperatorTok"/>
-        </w:rPr>
-        <w:t xml:space="preserve">%&gt;%</w:t>
-      </w:r>
-      <w:r>
-        <w:rPr>
-          <w:rStyle w:val="StringTok"/>
-        </w:rPr>
-        <w:t xml:space="preserve"> </w:t>
-      </w:r>
-      <w:r>
-        <w:br/>
-      </w:r>
-      <w:r>
-        <w:rPr>
-          <w:rStyle w:val="StringTok"/>
-        </w:rPr>
-        <w:t xml:space="preserve">  </w:t>
-      </w:r>
-      <w:r>
-        <w:rPr>
-          <w:rStyle w:val="KeywordTok"/>
-        </w:rPr>
-        <w:t xml:space="preserve">select</w:t>
-      </w:r>
-      <w:r>
-        <w:rPr>
-          <w:rStyle w:val="NormalTok"/>
-        </w:rPr>
-        <w:t xml:space="preserve">(</w:t>
-      </w:r>
-      <w:r>
-        <w:rPr>
-          <w:rStyle w:val="OperatorTok"/>
-        </w:rPr>
-        <w:t xml:space="preserve">-</w:t>
-      </w:r>
-      <w:r>
-        <w:rPr>
-          <w:rStyle w:val="KeywordTok"/>
-        </w:rPr>
-        <w:t xml:space="preserve">c</w:t>
-      </w:r>
-      <w:r>
-        <w:rPr>
-          <w:rStyle w:val="NormalTok"/>
-        </w:rPr>
-        <w:t xml:space="preserve">(X65,Indicator_Code)) </w:t>
-      </w:r>
-      <w:r>
-        <w:rPr>
-          <w:rStyle w:val="OperatorTok"/>
-        </w:rPr>
-        <w:t xml:space="preserve">%&gt;%</w:t>
-      </w:r>
-      <w:r>
-        <w:rPr>
-          <w:rStyle w:val="StringTok"/>
-        </w:rPr>
-        <w:t xml:space="preserve"> </w:t>
-      </w:r>
-      <w:r>
-        <w:br/>
-      </w:r>
-      <w:r>
-        <w:rPr>
-          <w:rStyle w:val="StringTok"/>
-        </w:rPr>
-        <w:t xml:space="preserve">  </w:t>
-      </w:r>
-      <w:r>
-        <w:rPr>
-          <w:rStyle w:val="KeywordTok"/>
-        </w:rPr>
-        <w:t xml:space="preserve">filter</w:t>
-      </w:r>
-      <w:r>
-        <w:rPr>
-          <w:rStyle w:val="NormalTok"/>
-        </w:rPr>
-        <w:t xml:space="preserve">(Country_Name </w:t>
-      </w:r>
-      <w:r>
-        <w:rPr>
-          <w:rStyle w:val="OperatorTok"/>
-        </w:rPr>
-        <w:t xml:space="preserve">%in%</w:t>
-      </w:r>
-      <w:r>
-        <w:rPr>
-          <w:rStyle w:val="StringTok"/>
-        </w:rPr>
-        <w:t xml:space="preserve"> </w:t>
-      </w:r>
-      <w:r>
-        <w:rPr>
-          <w:rStyle w:val="NormalTok"/>
-        </w:rPr>
-        <w:t xml:space="preserve">AU) </w:t>
-      </w:r>
-      <w:r>
-        <w:rPr>
-          <w:rStyle w:val="OperatorTok"/>
-        </w:rPr>
-        <w:t xml:space="preserve">%&gt;%</w:t>
-      </w:r>
-      <w:r>
-        <w:rPr>
-          <w:rStyle w:val="StringTok"/>
-        </w:rPr>
-        <w:t xml:space="preserve"> </w:t>
-      </w:r>
-      <w:r>
-        <w:br/>
-      </w:r>
-      <w:r>
-        <w:rPr>
-          <w:rStyle w:val="StringTok"/>
-        </w:rPr>
-        <w:t xml:space="preserve">  </w:t>
-      </w:r>
-      <w:r>
-        <w:rPr>
-          <w:rStyle w:val="KeywordTok"/>
-        </w:rPr>
-        <w:t xml:space="preserve">select</w:t>
-      </w:r>
-      <w:r>
-        <w:rPr>
-          <w:rStyle w:val="NormalTok"/>
-        </w:rPr>
-        <w:t xml:space="preserve">(</w:t>
-      </w:r>
-      <w:r>
-        <w:rPr>
-          <w:rStyle w:val="OperatorTok"/>
-        </w:rPr>
-        <w:t xml:space="preserve">-</w:t>
-      </w:r>
-      <w:r>
-        <w:rPr>
-          <w:rStyle w:val="NormalTok"/>
-        </w:rPr>
-        <w:t xml:space="preserve">Country_Code, </w:t>
-      </w:r>
-      <w:r>
-        <w:rPr>
-          <w:rStyle w:val="OperatorTok"/>
-        </w:rPr>
-        <w:t xml:space="preserve">-</w:t>
-      </w:r>
-      <w:r>
-        <w:rPr>
-          <w:rStyle w:val="NormalTok"/>
-        </w:rPr>
-        <w:t xml:space="preserve">Indicator_Name)</w:t>
-      </w:r>
-    </w:p>
-    <w:p>
-      <w:pPr>
-        <w:pStyle w:val="FirstParagraph"/>
+    </w:p>
+    <w:tbl>
+      <w:tblPr>
+        <w:tblStyle w:val="Table"/>
+        <w:tblW w:type="pct" w:w="0.0"/>
+        <w:tblLook w:firstRow="1"/>
+      </w:tblPr>
+      <w:tblGrid/>
+      <w:tr>
+        <w:trPr>
+          <w:cnfStyle w:firstRow="1"/>
+        </w:trPr>
+        <w:tc>
+          <w:tcPr>
+            <w:tcBorders>
+              <w:bottom w:val="single"/>
+            </w:tcBorders>
+            <w:vAlign w:val="bottom"/>
+          </w:tcPr>
+          <w:p>
+            <w:pPr>
+              <w:pStyle w:val="Compact"/>
+              <w:jc w:val="left"/>
+            </w:pPr>
+            <w:r>
+              <w:t xml:space="preserve">Country</w:t>
+            </w:r>
+          </w:p>
+        </w:tc>
+        <w:tc>
+          <w:tcPr>
+            <w:tcBorders>
+              <w:bottom w:val="single"/>
+            </w:tcBorders>
+            <w:vAlign w:val="bottom"/>
+          </w:tcPr>
+          <w:p>
+            <w:pPr>
+              <w:pStyle w:val="Compact"/>
+              <w:jc w:val="right"/>
+            </w:pPr>
+            <w:r>
+              <w:t xml:space="preserve">Year</w:t>
+            </w:r>
+          </w:p>
+        </w:tc>
+        <w:tc>
+          <w:tcPr>
+            <w:tcBorders>
+              <w:bottom w:val="single"/>
+            </w:tcBorders>
+            <w:vAlign w:val="bottom"/>
+          </w:tcPr>
+          <w:p>
+            <w:pPr>
+              <w:pStyle w:val="Compact"/>
+              <w:jc w:val="right"/>
+            </w:pPr>
+            <w:r>
+              <w:t xml:space="preserve">Unemployment rate</w:t>
+            </w:r>
+          </w:p>
+        </w:tc>
+      </w:tr>
+      <w:tr>
+        <w:tc>
+          <w:p>
+            <w:pPr>
+              <w:pStyle w:val="Compact"/>
+              <w:jc w:val="left"/>
+            </w:pPr>
+            <w:r>
+              <w:t xml:space="preserve">Burkina Faso</w:t>
+            </w:r>
+          </w:p>
+        </w:tc>
+        <w:tc>
+          <w:p>
+            <w:pPr>
+              <w:pStyle w:val="Compact"/>
+              <w:jc w:val="right"/>
+            </w:pPr>
+            <w:r>
+              <w:t xml:space="preserve">1961</w:t>
+            </w:r>
+          </w:p>
+        </w:tc>
+        <w:tc>
+          <w:p>
+            <w:pPr>
+              <w:pStyle w:val="Compact"/>
+              <w:jc w:val="right"/>
+            </w:pPr>
+            <w:r>
+              <w:t xml:space="preserve">NA</w:t>
+            </w:r>
+          </w:p>
+        </w:tc>
+      </w:tr>
+      <w:tr>
+        <w:tc>
+          <w:p>
+            <w:pPr>
+              <w:pStyle w:val="Compact"/>
+              <w:jc w:val="left"/>
+            </w:pPr>
+            <w:r>
+              <w:t xml:space="preserve">Eswatini</w:t>
+            </w:r>
+          </w:p>
+        </w:tc>
+        <w:tc>
+          <w:p>
+            <w:pPr>
+              <w:pStyle w:val="Compact"/>
+              <w:jc w:val="right"/>
+            </w:pPr>
+            <w:r>
+              <w:t xml:space="preserve">1962</w:t>
+            </w:r>
+          </w:p>
+        </w:tc>
+        <w:tc>
+          <w:p>
+            <w:pPr>
+              <w:pStyle w:val="Compact"/>
+              <w:jc w:val="right"/>
+            </w:pPr>
+            <w:r>
+              <w:t xml:space="preserve">NA</w:t>
+            </w:r>
+          </w:p>
+        </w:tc>
+      </w:tr>
+      <w:tr>
+        <w:tc>
+          <w:p>
+            <w:pPr>
+              <w:pStyle w:val="Compact"/>
+              <w:jc w:val="left"/>
+            </w:pPr>
+            <w:r>
+              <w:t xml:space="preserve">Burkina Faso</w:t>
+            </w:r>
+          </w:p>
+        </w:tc>
+        <w:tc>
+          <w:p>
+            <w:pPr>
+              <w:pStyle w:val="Compact"/>
+              <w:jc w:val="right"/>
+            </w:pPr>
+            <w:r>
+              <w:t xml:space="preserve">2019</w:t>
+            </w:r>
+          </w:p>
+        </w:tc>
+        <w:tc>
+          <w:p>
+            <w:pPr>
+              <w:pStyle w:val="Compact"/>
+              <w:jc w:val="right"/>
+            </w:pPr>
+            <w:r>
+              <w:t xml:space="preserve">6.15</w:t>
+            </w:r>
+          </w:p>
+        </w:tc>
+      </w:tr>
+      <w:tr>
+        <w:tc>
+          <w:p>
+            <w:pPr>
+              <w:pStyle w:val="Compact"/>
+              <w:jc w:val="left"/>
+            </w:pPr>
+            <w:r>
+              <w:t xml:space="preserve">Malawi</w:t>
+            </w:r>
+          </w:p>
+        </w:tc>
+        <w:tc>
+          <w:p>
+            <w:pPr>
+              <w:pStyle w:val="Compact"/>
+              <w:jc w:val="right"/>
+            </w:pPr>
+            <w:r>
+              <w:t xml:space="preserve">1999</w:t>
+            </w:r>
+          </w:p>
+        </w:tc>
+        <w:tc>
+          <w:p>
+            <w:pPr>
+              <w:pStyle w:val="Compact"/>
+              <w:jc w:val="right"/>
+            </w:pPr>
+            <w:r>
+              <w:t xml:space="preserve">8.43</w:t>
+            </w:r>
+          </w:p>
+        </w:tc>
+      </w:tr>
+    </w:tbl>
+    <w:p>
+      <w:pPr>
+        <w:pStyle w:val="BodyText"/>
       </w:pPr>
       <w:r>
         <w:t xml:space="preserve">Our Initial Visualization of the data shows some clear places where we have missing data which we’ll work to remove:</w:t>
@@ -1154,7 +1462,7 @@
                     </pic:cNvPicPr>
                   </pic:nvPicPr>
                   <pic:blipFill>
-                    <a:blip r:embed="rId27"/>
+                    <a:blip r:embed="rId28"/>
                     <a:stretch>
                       <a:fillRect/>
                     </a:stretch>
@@ -1183,13 +1491,2323 @@
     </w:p>
     <w:p>
       <w:pPr>
+        <w:pStyle w:val="BodyText"/>
+      </w:pPr>
+      <w:r>
+        <w:t xml:space="preserve">The below code achieves this:</w:t>
+      </w:r>
+    </w:p>
+    <w:p>
+      <w:pPr>
+        <w:pStyle w:val="SourceCode"/>
+      </w:pPr>
+      <w:r>
+        <w:rPr>
+          <w:rStyle w:val="CommentTok"/>
+        </w:rPr>
+        <w:t xml:space="preserve">## Removing years and countries with no data</w:t>
+      </w:r>
+      <w:r>
+        <w:br/>
+      </w:r>
+      <w:r>
+        <w:rPr>
+          <w:rStyle w:val="NormalTok"/>
+        </w:rPr>
+        <w:t xml:space="preserve">No_Data &lt;-</w:t>
+      </w:r>
+      <w:r>
+        <w:rPr>
+          <w:rStyle w:val="StringTok"/>
+        </w:rPr>
+        <w:t xml:space="preserve"> </w:t>
+      </w:r>
+      <w:r>
+        <w:rPr>
+          <w:rStyle w:val="NormalTok"/>
+        </w:rPr>
+        <w:t xml:space="preserve">Unemployment </w:t>
+      </w:r>
+      <w:r>
+        <w:rPr>
+          <w:rStyle w:val="OperatorTok"/>
+        </w:rPr>
+        <w:t xml:space="preserve">%&gt;%</w:t>
+      </w:r>
+      <w:r>
+        <w:br/>
+      </w:r>
+      <w:r>
+        <w:rPr>
+          <w:rStyle w:val="StringTok"/>
+        </w:rPr>
+        <w:t xml:space="preserve">  </w:t>
+      </w:r>
+      <w:r>
+        <w:rPr>
+          <w:rStyle w:val="KeywordTok"/>
+        </w:rPr>
+        <w:t xml:space="preserve">group_by</w:t>
+      </w:r>
+      <w:r>
+        <w:rPr>
+          <w:rStyle w:val="NormalTok"/>
+        </w:rPr>
+        <w:t xml:space="preserve">(Year) </w:t>
+      </w:r>
+      <w:r>
+        <w:rPr>
+          <w:rStyle w:val="OperatorTok"/>
+        </w:rPr>
+        <w:t xml:space="preserve">%&gt;%</w:t>
+      </w:r>
+      <w:r>
+        <w:rPr>
+          <w:rStyle w:val="StringTok"/>
+        </w:rPr>
+        <w:t xml:space="preserve"> </w:t>
+      </w:r>
+      <w:r>
+        <w:rPr>
+          <w:rStyle w:val="KeywordTok"/>
+        </w:rPr>
+        <w:t xml:space="preserve">summarize</w:t>
+      </w:r>
+      <w:r>
+        <w:rPr>
+          <w:rStyle w:val="NormalTok"/>
+        </w:rPr>
+        <w:t xml:space="preserve">(</w:t>
+      </w:r>
+      <w:r>
+        <w:rPr>
+          <w:rStyle w:val="DataTypeTok"/>
+        </w:rPr>
+        <w:t xml:space="preserve">No_Data =</w:t>
+      </w:r>
+      <w:r>
+        <w:rPr>
+          <w:rStyle w:val="NormalTok"/>
+        </w:rPr>
+        <w:t xml:space="preserve"> </w:t>
+      </w:r>
+      <w:r>
+        <w:rPr>
+          <w:rStyle w:val="KeywordTok"/>
+        </w:rPr>
+        <w:t xml:space="preserve">sum</w:t>
+      </w:r>
+      <w:r>
+        <w:rPr>
+          <w:rStyle w:val="NormalTok"/>
+        </w:rPr>
+        <w:t xml:space="preserve">(</w:t>
+      </w:r>
+      <w:r>
+        <w:rPr>
+          <w:rStyle w:val="OperatorTok"/>
+        </w:rPr>
+        <w:t xml:space="preserve">!</w:t>
+      </w:r>
+      <w:r>
+        <w:rPr>
+          <w:rStyle w:val="KeywordTok"/>
+        </w:rPr>
+        <w:t xml:space="preserve">is.na</w:t>
+      </w:r>
+      <w:r>
+        <w:rPr>
+          <w:rStyle w:val="NormalTok"/>
+        </w:rPr>
+        <w:t xml:space="preserve">(Unemployment))) </w:t>
+      </w:r>
+      <w:r>
+        <w:br/>
+      </w:r>
+      <w:r>
+        <w:rPr>
+          <w:rStyle w:val="NormalTok"/>
+        </w:rPr>
+        <w:t xml:space="preserve">Unemployment &lt;-</w:t>
+      </w:r>
+      <w:r>
+        <w:rPr>
+          <w:rStyle w:val="StringTok"/>
+        </w:rPr>
+        <w:t xml:space="preserve"> </w:t>
+      </w:r>
+      <w:r>
+        <w:rPr>
+          <w:rStyle w:val="NormalTok"/>
+        </w:rPr>
+        <w:t xml:space="preserve">Unemployment </w:t>
+      </w:r>
+      <w:r>
+        <w:rPr>
+          <w:rStyle w:val="OperatorTok"/>
+        </w:rPr>
+        <w:t xml:space="preserve">%&gt;%</w:t>
+      </w:r>
+      <w:r>
+        <w:rPr>
+          <w:rStyle w:val="StringTok"/>
+        </w:rPr>
+        <w:t xml:space="preserve"> </w:t>
+      </w:r>
+      <w:r>
+        <w:br/>
+      </w:r>
+      <w:r>
+        <w:rPr>
+          <w:rStyle w:val="StringTok"/>
+        </w:rPr>
+        <w:t xml:space="preserve">  </w:t>
+      </w:r>
+      <w:r>
+        <w:rPr>
+          <w:rStyle w:val="KeywordTok"/>
+        </w:rPr>
+        <w:t xml:space="preserve">left_join</w:t>
+      </w:r>
+      <w:r>
+        <w:rPr>
+          <w:rStyle w:val="NormalTok"/>
+        </w:rPr>
+        <w:t xml:space="preserve">(No_Data, </w:t>
+      </w:r>
+      <w:r>
+        <w:rPr>
+          <w:rStyle w:val="DataTypeTok"/>
+        </w:rPr>
+        <w:t xml:space="preserve">by =</w:t>
+      </w:r>
+      <w:r>
+        <w:rPr>
+          <w:rStyle w:val="NormalTok"/>
+        </w:rPr>
+        <w:t xml:space="preserve"> </w:t>
+      </w:r>
+      <w:r>
+        <w:rPr>
+          <w:rStyle w:val="StringTok"/>
+        </w:rPr>
+        <w:t xml:space="preserve">"Year"</w:t>
+      </w:r>
+      <w:r>
+        <w:rPr>
+          <w:rStyle w:val="NormalTok"/>
+        </w:rPr>
+        <w:t xml:space="preserve">) </w:t>
+      </w:r>
+      <w:r>
+        <w:rPr>
+          <w:rStyle w:val="OperatorTok"/>
+        </w:rPr>
+        <w:t xml:space="preserve">%&gt;%</w:t>
+      </w:r>
+      <w:r>
+        <w:rPr>
+          <w:rStyle w:val="StringTok"/>
+        </w:rPr>
+        <w:t xml:space="preserve"> </w:t>
+      </w:r>
+      <w:r>
+        <w:rPr>
+          <w:rStyle w:val="KeywordTok"/>
+        </w:rPr>
+        <w:t xml:space="preserve">filter</w:t>
+      </w:r>
+      <w:r>
+        <w:rPr>
+          <w:rStyle w:val="NormalTok"/>
+        </w:rPr>
+        <w:t xml:space="preserve">(No_Data </w:t>
+      </w:r>
+      <w:r>
+        <w:rPr>
+          <w:rStyle w:val="OperatorTok"/>
+        </w:rPr>
+        <w:t xml:space="preserve">!=</w:t>
+      </w:r>
+      <w:r>
+        <w:rPr>
+          <w:rStyle w:val="StringTok"/>
+        </w:rPr>
+        <w:t xml:space="preserve"> </w:t>
+      </w:r>
+      <w:r>
+        <w:rPr>
+          <w:rStyle w:val="DecValTok"/>
+        </w:rPr>
+        <w:t xml:space="preserve">0</w:t>
+      </w:r>
+      <w:r>
+        <w:rPr>
+          <w:rStyle w:val="NormalTok"/>
+        </w:rPr>
+        <w:t xml:space="preserve">) </w:t>
+      </w:r>
+      <w:r>
+        <w:rPr>
+          <w:rStyle w:val="OperatorTok"/>
+        </w:rPr>
+        <w:t xml:space="preserve">%&gt;%</w:t>
+      </w:r>
+      <w:r>
+        <w:rPr>
+          <w:rStyle w:val="StringTok"/>
+        </w:rPr>
+        <w:t xml:space="preserve"> </w:t>
+      </w:r>
+      <w:r>
+        <w:rPr>
+          <w:rStyle w:val="KeywordTok"/>
+        </w:rPr>
+        <w:t xml:space="preserve">select</w:t>
+      </w:r>
+      <w:r>
+        <w:rPr>
+          <w:rStyle w:val="NormalTok"/>
+        </w:rPr>
+        <w:t xml:space="preserve">(</w:t>
+      </w:r>
+      <w:r>
+        <w:rPr>
+          <w:rStyle w:val="OperatorTok"/>
+        </w:rPr>
+        <w:t xml:space="preserve">-</w:t>
+      </w:r>
+      <w:r>
+        <w:rPr>
+          <w:rStyle w:val="NormalTok"/>
+        </w:rPr>
+        <w:t xml:space="preserve">No_Data) </w:t>
+      </w:r>
+      <w:r>
+        <w:br/>
+      </w:r>
+      <w:r>
+        <w:br/>
+      </w:r>
+      <w:r>
+        <w:rPr>
+          <w:rStyle w:val="NormalTok"/>
+        </w:rPr>
+        <w:t xml:space="preserve">No_Data &lt;-</w:t>
+      </w:r>
+      <w:r>
+        <w:rPr>
+          <w:rStyle w:val="StringTok"/>
+        </w:rPr>
+        <w:t xml:space="preserve"> </w:t>
+      </w:r>
+      <w:r>
+        <w:rPr>
+          <w:rStyle w:val="NormalTok"/>
+        </w:rPr>
+        <w:t xml:space="preserve">Unemployment </w:t>
+      </w:r>
+      <w:r>
+        <w:rPr>
+          <w:rStyle w:val="OperatorTok"/>
+        </w:rPr>
+        <w:t xml:space="preserve">%&gt;%</w:t>
+      </w:r>
+      <w:r>
+        <w:rPr>
+          <w:rStyle w:val="StringTok"/>
+        </w:rPr>
+        <w:t xml:space="preserve"> </w:t>
+      </w:r>
+      <w:r>
+        <w:rPr>
+          <w:rStyle w:val="KeywordTok"/>
+        </w:rPr>
+        <w:t xml:space="preserve">group_by</w:t>
+      </w:r>
+      <w:r>
+        <w:rPr>
+          <w:rStyle w:val="NormalTok"/>
+        </w:rPr>
+        <w:t xml:space="preserve">(Country_Name) </w:t>
+      </w:r>
+      <w:r>
+        <w:rPr>
+          <w:rStyle w:val="OperatorTok"/>
+        </w:rPr>
+        <w:t xml:space="preserve">%&gt;%</w:t>
+      </w:r>
+      <w:r>
+        <w:rPr>
+          <w:rStyle w:val="StringTok"/>
+        </w:rPr>
+        <w:t xml:space="preserve"> </w:t>
+      </w:r>
+      <w:r>
+        <w:rPr>
+          <w:rStyle w:val="KeywordTok"/>
+        </w:rPr>
+        <w:t xml:space="preserve">summarize</w:t>
+      </w:r>
+      <w:r>
+        <w:rPr>
+          <w:rStyle w:val="NormalTok"/>
+        </w:rPr>
+        <w:t xml:space="preserve">(</w:t>
+      </w:r>
+      <w:r>
+        <w:rPr>
+          <w:rStyle w:val="DataTypeTok"/>
+        </w:rPr>
+        <w:t xml:space="preserve">No_Data =</w:t>
+      </w:r>
+      <w:r>
+        <w:rPr>
+          <w:rStyle w:val="NormalTok"/>
+        </w:rPr>
+        <w:t xml:space="preserve"> </w:t>
+      </w:r>
+      <w:r>
+        <w:rPr>
+          <w:rStyle w:val="KeywordTok"/>
+        </w:rPr>
+        <w:t xml:space="preserve">sum</w:t>
+      </w:r>
+      <w:r>
+        <w:rPr>
+          <w:rStyle w:val="NormalTok"/>
+        </w:rPr>
+        <w:t xml:space="preserve">(</w:t>
+      </w:r>
+      <w:r>
+        <w:rPr>
+          <w:rStyle w:val="OperatorTok"/>
+        </w:rPr>
+        <w:t xml:space="preserve">!</w:t>
+      </w:r>
+      <w:r>
+        <w:rPr>
+          <w:rStyle w:val="KeywordTok"/>
+        </w:rPr>
+        <w:t xml:space="preserve">is.na</w:t>
+      </w:r>
+      <w:r>
+        <w:rPr>
+          <w:rStyle w:val="NormalTok"/>
+        </w:rPr>
+        <w:t xml:space="preserve">(Unemployment))) </w:t>
+      </w:r>
+      <w:r>
+        <w:br/>
+      </w:r>
+      <w:r>
+        <w:rPr>
+          <w:rStyle w:val="NormalTok"/>
+        </w:rPr>
+        <w:t xml:space="preserve">Unemployment &lt;-</w:t>
+      </w:r>
+      <w:r>
+        <w:rPr>
+          <w:rStyle w:val="StringTok"/>
+        </w:rPr>
+        <w:t xml:space="preserve"> </w:t>
+      </w:r>
+      <w:r>
+        <w:rPr>
+          <w:rStyle w:val="NormalTok"/>
+        </w:rPr>
+        <w:t xml:space="preserve">Unemployment </w:t>
+      </w:r>
+      <w:r>
+        <w:rPr>
+          <w:rStyle w:val="OperatorTok"/>
+        </w:rPr>
+        <w:t xml:space="preserve">%&gt;%</w:t>
+      </w:r>
+      <w:r>
+        <w:rPr>
+          <w:rStyle w:val="StringTok"/>
+        </w:rPr>
+        <w:t xml:space="preserve"> </w:t>
+      </w:r>
+      <w:r>
+        <w:br/>
+      </w:r>
+      <w:r>
+        <w:rPr>
+          <w:rStyle w:val="StringTok"/>
+        </w:rPr>
+        <w:t xml:space="preserve">  </w:t>
+      </w:r>
+      <w:r>
+        <w:rPr>
+          <w:rStyle w:val="KeywordTok"/>
+        </w:rPr>
+        <w:t xml:space="preserve">left_join</w:t>
+      </w:r>
+      <w:r>
+        <w:rPr>
+          <w:rStyle w:val="NormalTok"/>
+        </w:rPr>
+        <w:t xml:space="preserve">(No_Data, </w:t>
+      </w:r>
+      <w:r>
+        <w:rPr>
+          <w:rStyle w:val="DataTypeTok"/>
+        </w:rPr>
+        <w:t xml:space="preserve">by =</w:t>
+      </w:r>
+      <w:r>
+        <w:rPr>
+          <w:rStyle w:val="NormalTok"/>
+        </w:rPr>
+        <w:t xml:space="preserve"> </w:t>
+      </w:r>
+      <w:r>
+        <w:rPr>
+          <w:rStyle w:val="StringTok"/>
+        </w:rPr>
+        <w:t xml:space="preserve">"Country_Name"</w:t>
+      </w:r>
+      <w:r>
+        <w:rPr>
+          <w:rStyle w:val="NormalTok"/>
+        </w:rPr>
+        <w:t xml:space="preserve">) </w:t>
+      </w:r>
+      <w:r>
+        <w:rPr>
+          <w:rStyle w:val="OperatorTok"/>
+        </w:rPr>
+        <w:t xml:space="preserve">%&gt;%</w:t>
+      </w:r>
+      <w:r>
+        <w:rPr>
+          <w:rStyle w:val="StringTok"/>
+        </w:rPr>
+        <w:t xml:space="preserve"> </w:t>
+      </w:r>
+      <w:r>
+        <w:rPr>
+          <w:rStyle w:val="KeywordTok"/>
+        </w:rPr>
+        <w:t xml:space="preserve">filter</w:t>
+      </w:r>
+      <w:r>
+        <w:rPr>
+          <w:rStyle w:val="NormalTok"/>
+        </w:rPr>
+        <w:t xml:space="preserve">(No_Data </w:t>
+      </w:r>
+      <w:r>
+        <w:rPr>
+          <w:rStyle w:val="OperatorTok"/>
+        </w:rPr>
+        <w:t xml:space="preserve">!=</w:t>
+      </w:r>
+      <w:r>
+        <w:rPr>
+          <w:rStyle w:val="StringTok"/>
+        </w:rPr>
+        <w:t xml:space="preserve"> </w:t>
+      </w:r>
+      <w:r>
+        <w:rPr>
+          <w:rStyle w:val="DecValTok"/>
+        </w:rPr>
+        <w:t xml:space="preserve">0</w:t>
+      </w:r>
+      <w:r>
+        <w:rPr>
+          <w:rStyle w:val="NormalTok"/>
+        </w:rPr>
+        <w:t xml:space="preserve">) </w:t>
+      </w:r>
+      <w:r>
+        <w:rPr>
+          <w:rStyle w:val="OperatorTok"/>
+        </w:rPr>
+        <w:t xml:space="preserve">%&gt;%</w:t>
+      </w:r>
+      <w:r>
+        <w:rPr>
+          <w:rStyle w:val="StringTok"/>
+        </w:rPr>
+        <w:t xml:space="preserve"> </w:t>
+      </w:r>
+      <w:r>
+        <w:rPr>
+          <w:rStyle w:val="KeywordTok"/>
+        </w:rPr>
+        <w:t xml:space="preserve">select</w:t>
+      </w:r>
+      <w:r>
+        <w:rPr>
+          <w:rStyle w:val="NormalTok"/>
+        </w:rPr>
+        <w:t xml:space="preserve">(</w:t>
+      </w:r>
+      <w:r>
+        <w:rPr>
+          <w:rStyle w:val="OperatorTok"/>
+        </w:rPr>
+        <w:t xml:space="preserve">-</w:t>
+      </w:r>
+      <w:r>
+        <w:rPr>
+          <w:rStyle w:val="NormalTok"/>
+        </w:rPr>
+        <w:t xml:space="preserve">No_Data)</w:t>
+      </w:r>
+    </w:p>
+    <w:p>
+      <w:pPr>
+        <w:pStyle w:val="FirstParagraph"/>
+      </w:pPr>
+      <w:r>
+        <w:t xml:space="preserve">However since the stated goal is to reduce Unemployment by 25% relative to 2013 we will extract the 2013 values and use those as our Baseline; additionally, the below code will also set our test data and remove it from our training set:</w:t>
+      </w:r>
+    </w:p>
+    <w:p>
+      <w:pPr>
+        <w:pStyle w:val="SourceCode"/>
+      </w:pPr>
+      <w:r>
+        <w:rPr>
+          <w:rStyle w:val="CommentTok"/>
+        </w:rPr>
+        <w:t xml:space="preserve">## Setting Baseline and Test Sets</w:t>
+      </w:r>
+      <w:r>
+        <w:br/>
+      </w:r>
+      <w:r>
+        <w:rPr>
+          <w:rStyle w:val="CommentTok"/>
+        </w:rPr>
+        <w:t xml:space="preserve"># Baseline</w:t>
+      </w:r>
+      <w:r>
+        <w:br/>
+      </w:r>
+      <w:r>
+        <w:rPr>
+          <w:rStyle w:val="NormalTok"/>
+        </w:rPr>
+        <w:t xml:space="preserve">Unemployment </w:t>
+      </w:r>
+      <w:r>
+        <w:rPr>
+          <w:rStyle w:val="OperatorTok"/>
+        </w:rPr>
+        <w:t xml:space="preserve">%&gt;%</w:t>
+      </w:r>
+      <w:r>
+        <w:rPr>
+          <w:rStyle w:val="StringTok"/>
+        </w:rPr>
+        <w:t xml:space="preserve"> </w:t>
+      </w:r>
+      <w:r>
+        <w:rPr>
+          <w:rStyle w:val="KeywordTok"/>
+        </w:rPr>
+        <w:t xml:space="preserve">group_by</w:t>
+      </w:r>
+      <w:r>
+        <w:rPr>
+          <w:rStyle w:val="NormalTok"/>
+        </w:rPr>
+        <w:t xml:space="preserve">(Country_Name) </w:t>
+      </w:r>
+      <w:r>
+        <w:rPr>
+          <w:rStyle w:val="OperatorTok"/>
+        </w:rPr>
+        <w:t xml:space="preserve">%&gt;%</w:t>
+      </w:r>
+      <w:r>
+        <w:rPr>
+          <w:rStyle w:val="StringTok"/>
+        </w:rPr>
+        <w:t xml:space="preserve"> </w:t>
+      </w:r>
+      <w:r>
+        <w:rPr>
+          <w:rStyle w:val="KeywordTok"/>
+        </w:rPr>
+        <w:t xml:space="preserve">filter</w:t>
+      </w:r>
+      <w:r>
+        <w:rPr>
+          <w:rStyle w:val="NormalTok"/>
+        </w:rPr>
+        <w:t xml:space="preserve">(Year </w:t>
+      </w:r>
+      <w:r>
+        <w:rPr>
+          <w:rStyle w:val="OperatorTok"/>
+        </w:rPr>
+        <w:t xml:space="preserve">==</w:t>
+      </w:r>
+      <w:r>
+        <w:rPr>
+          <w:rStyle w:val="StringTok"/>
+        </w:rPr>
+        <w:t xml:space="preserve"> </w:t>
+      </w:r>
+      <w:r>
+        <w:rPr>
+          <w:rStyle w:val="KeywordTok"/>
+        </w:rPr>
+        <w:t xml:space="preserve">c</w:t>
+      </w:r>
+      <w:r>
+        <w:rPr>
+          <w:rStyle w:val="NormalTok"/>
+        </w:rPr>
+        <w:t xml:space="preserve">(</w:t>
+      </w:r>
+      <w:r>
+        <w:rPr>
+          <w:rStyle w:val="DecValTok"/>
+        </w:rPr>
+        <w:t xml:space="preserve">2013</w:t>
+      </w:r>
+      <w:r>
+        <w:rPr>
+          <w:rStyle w:val="NormalTok"/>
+        </w:rPr>
+        <w:t xml:space="preserve">)) </w:t>
+      </w:r>
+      <w:r>
+        <w:rPr>
+          <w:rStyle w:val="OperatorTok"/>
+        </w:rPr>
+        <w:t xml:space="preserve">%&gt;%</w:t>
+      </w:r>
+      <w:r>
+        <w:rPr>
+          <w:rStyle w:val="StringTok"/>
+        </w:rPr>
+        <w:t xml:space="preserve"> </w:t>
+      </w:r>
+      <w:r>
+        <w:br/>
+      </w:r>
+      <w:r>
+        <w:rPr>
+          <w:rStyle w:val="StringTok"/>
+        </w:rPr>
+        <w:t xml:space="preserve">  </w:t>
+      </w:r>
+      <w:r>
+        <w:rPr>
+          <w:rStyle w:val="KeywordTok"/>
+        </w:rPr>
+        <w:t xml:space="preserve">summarize</w:t>
+      </w:r>
+      <w:r>
+        <w:rPr>
+          <w:rStyle w:val="NormalTok"/>
+        </w:rPr>
+        <w:t xml:space="preserve">(</w:t>
+      </w:r>
+      <w:r>
+        <w:rPr>
+          <w:rStyle w:val="DataTypeTok"/>
+        </w:rPr>
+        <w:t xml:space="preserve">Baseline =</w:t>
+      </w:r>
+      <w:r>
+        <w:rPr>
+          <w:rStyle w:val="NormalTok"/>
+        </w:rPr>
+        <w:t xml:space="preserve"> Unemployment) </w:t>
+      </w:r>
+      <w:r>
+        <w:rPr>
+          <w:rStyle w:val="OperatorTok"/>
+        </w:rPr>
+        <w:t xml:space="preserve">%&gt;%</w:t>
+      </w:r>
+      <w:r>
+        <w:rPr>
+          <w:rStyle w:val="StringTok"/>
+        </w:rPr>
+        <w:t xml:space="preserve"> </w:t>
+      </w:r>
+      <w:r>
+        <w:rPr>
+          <w:rStyle w:val="KeywordTok"/>
+        </w:rPr>
+        <w:t xml:space="preserve">filter</w:t>
+      </w:r>
+      <w:r>
+        <w:rPr>
+          <w:rStyle w:val="NormalTok"/>
+        </w:rPr>
+        <w:t xml:space="preserve">(</w:t>
+      </w:r>
+      <w:r>
+        <w:rPr>
+          <w:rStyle w:val="KeywordTok"/>
+        </w:rPr>
+        <w:t xml:space="preserve">is.na</w:t>
+      </w:r>
+      <w:r>
+        <w:rPr>
+          <w:rStyle w:val="NormalTok"/>
+        </w:rPr>
+        <w:t xml:space="preserve">(Baseline))</w:t>
+      </w:r>
+    </w:p>
+    <w:p>
+      <w:pPr>
+        <w:pStyle w:val="SourceCode"/>
+      </w:pPr>
+      <w:r>
+        <w:rPr>
+          <w:rStyle w:val="VerbatimChar"/>
+        </w:rPr>
+        <w:t xml:space="preserve">## # A tibble: 0 x 2</w:t>
+      </w:r>
+      <w:r>
+        <w:br/>
+      </w:r>
+      <w:r>
+        <w:rPr>
+          <w:rStyle w:val="VerbatimChar"/>
+        </w:rPr>
+        <w:t xml:space="preserve">## # ... with 2 variables: Country_Name &lt;chr&gt;, Baseline &lt;dbl&gt;</w:t>
+      </w:r>
+    </w:p>
+    <w:p>
+      <w:pPr>
+        <w:pStyle w:val="SourceCode"/>
+      </w:pPr>
+      <w:r>
+        <w:rPr>
+          <w:rStyle w:val="NormalTok"/>
+        </w:rPr>
+        <w:t xml:space="preserve">Baseline_Unemployment &lt;-</w:t>
+      </w:r>
+      <w:r>
+        <w:rPr>
+          <w:rStyle w:val="StringTok"/>
+        </w:rPr>
+        <w:t xml:space="preserve"> </w:t>
+      </w:r>
+      <w:r>
+        <w:rPr>
+          <w:rStyle w:val="NormalTok"/>
+        </w:rPr>
+        <w:t xml:space="preserve">Unemployment </w:t>
+      </w:r>
+      <w:r>
+        <w:rPr>
+          <w:rStyle w:val="OperatorTok"/>
+        </w:rPr>
+        <w:t xml:space="preserve">%&gt;%</w:t>
+      </w:r>
+      <w:r>
+        <w:rPr>
+          <w:rStyle w:val="StringTok"/>
+        </w:rPr>
+        <w:t xml:space="preserve"> </w:t>
+      </w:r>
+      <w:r>
+        <w:br/>
+      </w:r>
+      <w:r>
+        <w:rPr>
+          <w:rStyle w:val="StringTok"/>
+        </w:rPr>
+        <w:t xml:space="preserve">  </w:t>
+      </w:r>
+      <w:r>
+        <w:rPr>
+          <w:rStyle w:val="KeywordTok"/>
+        </w:rPr>
+        <w:t xml:space="preserve">group_by</w:t>
+      </w:r>
+      <w:r>
+        <w:rPr>
+          <w:rStyle w:val="NormalTok"/>
+        </w:rPr>
+        <w:t xml:space="preserve">(Country_Name) </w:t>
+      </w:r>
+      <w:r>
+        <w:rPr>
+          <w:rStyle w:val="OperatorTok"/>
+        </w:rPr>
+        <w:t xml:space="preserve">%&gt;%</w:t>
+      </w:r>
+      <w:r>
+        <w:rPr>
+          <w:rStyle w:val="StringTok"/>
+        </w:rPr>
+        <w:t xml:space="preserve"> </w:t>
+      </w:r>
+      <w:r>
+        <w:rPr>
+          <w:rStyle w:val="KeywordTok"/>
+        </w:rPr>
+        <w:t xml:space="preserve">filter</w:t>
+      </w:r>
+      <w:r>
+        <w:rPr>
+          <w:rStyle w:val="NormalTok"/>
+        </w:rPr>
+        <w:t xml:space="preserve">(Year </w:t>
+      </w:r>
+      <w:r>
+        <w:rPr>
+          <w:rStyle w:val="OperatorTok"/>
+        </w:rPr>
+        <w:t xml:space="preserve">==</w:t>
+      </w:r>
+      <w:r>
+        <w:rPr>
+          <w:rStyle w:val="StringTok"/>
+        </w:rPr>
+        <w:t xml:space="preserve"> </w:t>
+      </w:r>
+      <w:r>
+        <w:rPr>
+          <w:rStyle w:val="NormalTok"/>
+        </w:rPr>
+        <w:t xml:space="preserve">(</w:t>
+      </w:r>
+      <w:r>
+        <w:rPr>
+          <w:rStyle w:val="DecValTok"/>
+        </w:rPr>
+        <w:t xml:space="preserve">2013</w:t>
+      </w:r>
+      <w:r>
+        <w:rPr>
+          <w:rStyle w:val="NormalTok"/>
+        </w:rPr>
+        <w:t xml:space="preserve">)) </w:t>
+      </w:r>
+      <w:r>
+        <w:rPr>
+          <w:rStyle w:val="OperatorTok"/>
+        </w:rPr>
+        <w:t xml:space="preserve">%&gt;%</w:t>
+      </w:r>
+      <w:r>
+        <w:rPr>
+          <w:rStyle w:val="StringTok"/>
+        </w:rPr>
+        <w:t xml:space="preserve"> </w:t>
+      </w:r>
+      <w:r>
+        <w:br/>
+      </w:r>
+      <w:r>
+        <w:rPr>
+          <w:rStyle w:val="StringTok"/>
+        </w:rPr>
+        <w:t xml:space="preserve">  </w:t>
+      </w:r>
+      <w:r>
+        <w:rPr>
+          <w:rStyle w:val="KeywordTok"/>
+        </w:rPr>
+        <w:t xml:space="preserve">summarize</w:t>
+      </w:r>
+      <w:r>
+        <w:rPr>
+          <w:rStyle w:val="NormalTok"/>
+        </w:rPr>
+        <w:t xml:space="preserve">(</w:t>
+      </w:r>
+      <w:r>
+        <w:rPr>
+          <w:rStyle w:val="DataTypeTok"/>
+        </w:rPr>
+        <w:t xml:space="preserve">Baseline =</w:t>
+      </w:r>
+      <w:r>
+        <w:rPr>
+          <w:rStyle w:val="NormalTok"/>
+        </w:rPr>
+        <w:t xml:space="preserve"> Unemployment) </w:t>
+      </w:r>
+      <w:r>
+        <w:rPr>
+          <w:rStyle w:val="OperatorTok"/>
+        </w:rPr>
+        <w:t xml:space="preserve">%&gt;%</w:t>
+      </w:r>
+      <w:r>
+        <w:rPr>
+          <w:rStyle w:val="StringTok"/>
+        </w:rPr>
+        <w:t xml:space="preserve"> </w:t>
+      </w:r>
+      <w:r>
+        <w:rPr>
+          <w:rStyle w:val="KeywordTok"/>
+        </w:rPr>
+        <w:t xml:space="preserve">filter</w:t>
+      </w:r>
+      <w:r>
+        <w:rPr>
+          <w:rStyle w:val="NormalTok"/>
+        </w:rPr>
+        <w:t xml:space="preserve">(</w:t>
+      </w:r>
+      <w:r>
+        <w:rPr>
+          <w:rStyle w:val="OperatorTok"/>
+        </w:rPr>
+        <w:t xml:space="preserve">!</w:t>
+      </w:r>
+      <w:r>
+        <w:rPr>
+          <w:rStyle w:val="KeywordTok"/>
+        </w:rPr>
+        <w:t xml:space="preserve">is.na</w:t>
+      </w:r>
+      <w:r>
+        <w:rPr>
+          <w:rStyle w:val="NormalTok"/>
+        </w:rPr>
+        <w:t xml:space="preserve">(Baseline))</w:t>
+      </w:r>
+      <w:r>
+        <w:br/>
+      </w:r>
+      <w:r>
+        <w:br/>
+      </w:r>
+      <w:r>
+        <w:rPr>
+          <w:rStyle w:val="CommentTok"/>
+        </w:rPr>
+        <w:t xml:space="preserve"># Tests Set</w:t>
+      </w:r>
+      <w:r>
+        <w:br/>
+      </w:r>
+      <w:r>
+        <w:rPr>
+          <w:rStyle w:val="NormalTok"/>
+        </w:rPr>
+        <w:t xml:space="preserve">Unemployment </w:t>
+      </w:r>
+      <w:r>
+        <w:rPr>
+          <w:rStyle w:val="OperatorTok"/>
+        </w:rPr>
+        <w:t xml:space="preserve">%&gt;%</w:t>
+      </w:r>
+      <w:r>
+        <w:rPr>
+          <w:rStyle w:val="StringTok"/>
+        </w:rPr>
+        <w:t xml:space="preserve"> </w:t>
+      </w:r>
+      <w:r>
+        <w:rPr>
+          <w:rStyle w:val="KeywordTok"/>
+        </w:rPr>
+        <w:t xml:space="preserve">group_by</w:t>
+      </w:r>
+      <w:r>
+        <w:rPr>
+          <w:rStyle w:val="NormalTok"/>
+        </w:rPr>
+        <w:t xml:space="preserve">(Country_Name) </w:t>
+      </w:r>
+      <w:r>
+        <w:rPr>
+          <w:rStyle w:val="OperatorTok"/>
+        </w:rPr>
+        <w:t xml:space="preserve">%&gt;%</w:t>
+      </w:r>
+      <w:r>
+        <w:rPr>
+          <w:rStyle w:val="StringTok"/>
+        </w:rPr>
+        <w:t xml:space="preserve"> </w:t>
+      </w:r>
+      <w:r>
+        <w:rPr>
+          <w:rStyle w:val="KeywordTok"/>
+        </w:rPr>
+        <w:t xml:space="preserve">filter</w:t>
+      </w:r>
+      <w:r>
+        <w:rPr>
+          <w:rStyle w:val="NormalTok"/>
+        </w:rPr>
+        <w:t xml:space="preserve">(Year </w:t>
+      </w:r>
+      <w:r>
+        <w:rPr>
+          <w:rStyle w:val="OperatorTok"/>
+        </w:rPr>
+        <w:t xml:space="preserve">==</w:t>
+      </w:r>
+      <w:r>
+        <w:rPr>
+          <w:rStyle w:val="StringTok"/>
+        </w:rPr>
+        <w:t xml:space="preserve"> </w:t>
+      </w:r>
+      <w:r>
+        <w:rPr>
+          <w:rStyle w:val="KeywordTok"/>
+        </w:rPr>
+        <w:t xml:space="preserve">c</w:t>
+      </w:r>
+      <w:r>
+        <w:rPr>
+          <w:rStyle w:val="NormalTok"/>
+        </w:rPr>
+        <w:t xml:space="preserve">(</w:t>
+      </w:r>
+      <w:r>
+        <w:rPr>
+          <w:rStyle w:val="DecValTok"/>
+        </w:rPr>
+        <w:t xml:space="preserve">2019</w:t>
+      </w:r>
+      <w:r>
+        <w:rPr>
+          <w:rStyle w:val="NormalTok"/>
+        </w:rPr>
+        <w:t xml:space="preserve">)) </w:t>
+      </w:r>
+      <w:r>
+        <w:rPr>
+          <w:rStyle w:val="OperatorTok"/>
+        </w:rPr>
+        <w:t xml:space="preserve">%&gt;%</w:t>
+      </w:r>
+      <w:r>
+        <w:rPr>
+          <w:rStyle w:val="StringTok"/>
+        </w:rPr>
+        <w:t xml:space="preserve"> </w:t>
+      </w:r>
+      <w:r>
+        <w:br/>
+      </w:r>
+      <w:r>
+        <w:rPr>
+          <w:rStyle w:val="StringTok"/>
+        </w:rPr>
+        <w:t xml:space="preserve">  </w:t>
+      </w:r>
+      <w:r>
+        <w:rPr>
+          <w:rStyle w:val="KeywordTok"/>
+        </w:rPr>
+        <w:t xml:space="preserve">summarize</w:t>
+      </w:r>
+      <w:r>
+        <w:rPr>
+          <w:rStyle w:val="NormalTok"/>
+        </w:rPr>
+        <w:t xml:space="preserve">(</w:t>
+      </w:r>
+      <w:r>
+        <w:rPr>
+          <w:rStyle w:val="DataTypeTok"/>
+        </w:rPr>
+        <w:t xml:space="preserve">Baseline =</w:t>
+      </w:r>
+      <w:r>
+        <w:rPr>
+          <w:rStyle w:val="NormalTok"/>
+        </w:rPr>
+        <w:t xml:space="preserve"> Unemployment) </w:t>
+      </w:r>
+      <w:r>
+        <w:rPr>
+          <w:rStyle w:val="OperatorTok"/>
+        </w:rPr>
+        <w:t xml:space="preserve">%&gt;%</w:t>
+      </w:r>
+      <w:r>
+        <w:rPr>
+          <w:rStyle w:val="StringTok"/>
+        </w:rPr>
+        <w:t xml:space="preserve"> </w:t>
+      </w:r>
+      <w:r>
+        <w:rPr>
+          <w:rStyle w:val="KeywordTok"/>
+        </w:rPr>
+        <w:t xml:space="preserve">filter</w:t>
+      </w:r>
+      <w:r>
+        <w:rPr>
+          <w:rStyle w:val="NormalTok"/>
+        </w:rPr>
+        <w:t xml:space="preserve">(</w:t>
+      </w:r>
+      <w:r>
+        <w:rPr>
+          <w:rStyle w:val="KeywordTok"/>
+        </w:rPr>
+        <w:t xml:space="preserve">is.na</w:t>
+      </w:r>
+      <w:r>
+        <w:rPr>
+          <w:rStyle w:val="NormalTok"/>
+        </w:rPr>
+        <w:t xml:space="preserve">(Baseline))</w:t>
+      </w:r>
+    </w:p>
+    <w:p>
+      <w:pPr>
+        <w:pStyle w:val="SourceCode"/>
+      </w:pPr>
+      <w:r>
+        <w:rPr>
+          <w:rStyle w:val="VerbatimChar"/>
+        </w:rPr>
+        <w:t xml:space="preserve">## # A tibble: 0 x 2</w:t>
+      </w:r>
+      <w:r>
+        <w:br/>
+      </w:r>
+      <w:r>
+        <w:rPr>
+          <w:rStyle w:val="VerbatimChar"/>
+        </w:rPr>
+        <w:t xml:space="preserve">## # ... with 2 variables: Country_Name &lt;chr&gt;, Baseline &lt;dbl&gt;</w:t>
+      </w:r>
+    </w:p>
+    <w:p>
+      <w:pPr>
+        <w:pStyle w:val="SourceCode"/>
+      </w:pPr>
+      <w:r>
+        <w:rPr>
+          <w:rStyle w:val="NormalTok"/>
+        </w:rPr>
+        <w:t xml:space="preserve">Unemployment_test &lt;-</w:t>
+      </w:r>
+      <w:r>
+        <w:rPr>
+          <w:rStyle w:val="StringTok"/>
+        </w:rPr>
+        <w:t xml:space="preserve"> </w:t>
+      </w:r>
+      <w:r>
+        <w:rPr>
+          <w:rStyle w:val="NormalTok"/>
+        </w:rPr>
+        <w:t xml:space="preserve">Unemployment </w:t>
+      </w:r>
+      <w:r>
+        <w:rPr>
+          <w:rStyle w:val="OperatorTok"/>
+        </w:rPr>
+        <w:t xml:space="preserve">%&gt;%</w:t>
+      </w:r>
+      <w:r>
+        <w:rPr>
+          <w:rStyle w:val="StringTok"/>
+        </w:rPr>
+        <w:t xml:space="preserve"> </w:t>
+      </w:r>
+      <w:r>
+        <w:rPr>
+          <w:rStyle w:val="KeywordTok"/>
+        </w:rPr>
+        <w:t xml:space="preserve">filter</w:t>
+      </w:r>
+      <w:r>
+        <w:rPr>
+          <w:rStyle w:val="NormalTok"/>
+        </w:rPr>
+        <w:t xml:space="preserve">(Year </w:t>
+      </w:r>
+      <w:r>
+        <w:rPr>
+          <w:rStyle w:val="OperatorTok"/>
+        </w:rPr>
+        <w:t xml:space="preserve">==</w:t>
+      </w:r>
+      <w:r>
+        <w:rPr>
+          <w:rStyle w:val="StringTok"/>
+        </w:rPr>
+        <w:t xml:space="preserve"> </w:t>
+      </w:r>
+      <w:r>
+        <w:rPr>
+          <w:rStyle w:val="DecValTok"/>
+        </w:rPr>
+        <w:t xml:space="preserve">2019</w:t>
+      </w:r>
+      <w:r>
+        <w:rPr>
+          <w:rStyle w:val="NormalTok"/>
+        </w:rPr>
+        <w:t xml:space="preserve">)</w:t>
+      </w:r>
+      <w:r>
+        <w:br/>
+      </w:r>
+      <w:r>
+        <w:br/>
+      </w:r>
+      <w:r>
+        <w:rPr>
+          <w:rStyle w:val="CommentTok"/>
+        </w:rPr>
+        <w:t xml:space="preserve"># Removing Test Data</w:t>
+      </w:r>
+      <w:r>
+        <w:br/>
+      </w:r>
+      <w:r>
+        <w:rPr>
+          <w:rStyle w:val="NormalTok"/>
+        </w:rPr>
+        <w:t xml:space="preserve">Unemployment &lt;-</w:t>
+      </w:r>
+      <w:r>
+        <w:rPr>
+          <w:rStyle w:val="StringTok"/>
+        </w:rPr>
+        <w:t xml:space="preserve"> </w:t>
+      </w:r>
+      <w:r>
+        <w:rPr>
+          <w:rStyle w:val="NormalTok"/>
+        </w:rPr>
+        <w:t xml:space="preserve">Unemployment </w:t>
+      </w:r>
+      <w:r>
+        <w:rPr>
+          <w:rStyle w:val="OperatorTok"/>
+        </w:rPr>
+        <w:t xml:space="preserve">%&gt;%</w:t>
+      </w:r>
+      <w:r>
+        <w:rPr>
+          <w:rStyle w:val="StringTok"/>
+        </w:rPr>
+        <w:t xml:space="preserve"> </w:t>
+      </w:r>
+      <w:r>
+        <w:rPr>
+          <w:rStyle w:val="KeywordTok"/>
+        </w:rPr>
+        <w:t xml:space="preserve">filter</w:t>
+      </w:r>
+      <w:r>
+        <w:rPr>
+          <w:rStyle w:val="NormalTok"/>
+        </w:rPr>
+        <w:t xml:space="preserve">(Year </w:t>
+      </w:r>
+      <w:r>
+        <w:rPr>
+          <w:rStyle w:val="OperatorTok"/>
+        </w:rPr>
+        <w:t xml:space="preserve">!=</w:t>
+      </w:r>
+      <w:r>
+        <w:rPr>
+          <w:rStyle w:val="StringTok"/>
+        </w:rPr>
+        <w:t xml:space="preserve"> </w:t>
+      </w:r>
+      <w:r>
+        <w:rPr>
+          <w:rStyle w:val="DecValTok"/>
+        </w:rPr>
+        <w:t xml:space="preserve">2019</w:t>
+      </w:r>
+      <w:r>
+        <w:rPr>
+          <w:rStyle w:val="NormalTok"/>
+        </w:rPr>
+        <w:t xml:space="preserve">) </w:t>
+      </w:r>
+    </w:p>
+    <w:p>
+      <w:pPr>
         <w:pStyle w:val="Heading3"/>
       </w:pPr>
-      <w:bookmarkStart w:id="28" w:name="visualizations-and-analysis"/>
-      <w:r>
-        <w:t xml:space="preserve">Visualizations and analysis</w:t>
-      </w:r>
-      <w:bookmarkEnd w:id="28"/>
+      <w:bookmarkStart w:id="29" w:name="visualizations-and-analysis"/>
+      <w:r>
+        <w:t xml:space="preserve">Visualizations and Analysis</w:t>
+      </w:r>
+      <w:bookmarkEnd w:id="29"/>
+    </w:p>
+    <w:p>
+      <w:pPr>
+        <w:pStyle w:val="FirstParagraph"/>
+      </w:pPr>
+      <w:r>
+        <w:t xml:space="preserve">Now we are ready to Look at our data and extract some useful analysis. We repeat the initial visualization to confirm:</w:t>
+      </w:r>
+    </w:p>
+    <w:p>
+      <w:pPr>
+        <w:pStyle w:val="BodyText"/>
+      </w:pPr>
+      <w:r>
+        <w:drawing>
+          <wp:inline>
+            <wp:extent cx="5334000" cy="5334000"/>
+            <wp:effectExtent b="0" l="0" r="0" t="0"/>
+            <wp:docPr descr="" title="" id="1" name="Picture"/>
+            <a:graphic>
+              <a:graphicData uri="http://schemas.openxmlformats.org/drawingml/2006/picture">
+                <pic:pic>
+                  <pic:nvPicPr>
+                    <pic:cNvPr descr="Agenda-2063-Progress-Analysis_files/figure-docx/Visualizing%20wrangled%20unemployment%20data-1.png" id="0" name="Picture"/>
+                    <pic:cNvPicPr>
+                      <a:picLocks noChangeArrowheads="1" noChangeAspect="1"/>
+                    </pic:cNvPicPr>
+                  </pic:nvPicPr>
+                  <pic:blipFill>
+                    <a:blip r:embed="rId30"/>
+                    <a:stretch>
+                      <a:fillRect/>
+                    </a:stretch>
+                  </pic:blipFill>
+                  <pic:spPr bwMode="auto">
+                    <a:xfrm>
+                      <a:off x="0" y="0"/>
+                      <a:ext cx="5334000" cy="5334000"/>
+                    </a:xfrm>
+                    <a:prstGeom prst="rect">
+                      <a:avLst/>
+                    </a:prstGeom>
+                    <a:noFill/>
+                    <a:ln w="9525">
+                      <a:noFill/>
+                      <a:headEnd/>
+                      <a:tailEnd/>
+                    </a:ln>
+                  </pic:spPr>
+                </pic:pic>
+              </a:graphicData>
+            </a:graphic>
+          </wp:inline>
+        </w:drawing>
+      </w:r>
+    </w:p>
+    <w:p>
+      <w:pPr>
+        <w:pStyle w:val="BodyText"/>
+      </w:pPr>
+      <w:r>
+        <w:t xml:space="preserve">Next we Look at the Continent Wide Average Unemployment rate and try discern any trends:</w:t>
+      </w:r>
+    </w:p>
+    <w:p>
+      <w:pPr>
+        <w:pStyle w:val="BodyText"/>
+      </w:pPr>
+      <w:r>
+        <w:drawing>
+          <wp:inline>
+            <wp:extent cx="4620126" cy="3696101"/>
+            <wp:effectExtent b="0" l="0" r="0" t="0"/>
+            <wp:docPr descr="" title="" id="1" name="Picture"/>
+            <a:graphic>
+              <a:graphicData uri="http://schemas.openxmlformats.org/drawingml/2006/picture">
+                <pic:pic>
+                  <pic:nvPicPr>
+                    <pic:cNvPr descr="Agenda-2063-Progress-Analysis_files/figure-docx/continent%20wide%20unemplyment-1.png" id="0" name="Picture"/>
+                    <pic:cNvPicPr>
+                      <a:picLocks noChangeArrowheads="1" noChangeAspect="1"/>
+                    </pic:cNvPicPr>
+                  </pic:nvPicPr>
+                  <pic:blipFill>
+                    <a:blip r:embed="rId31"/>
+                    <a:stretch>
+                      <a:fillRect/>
+                    </a:stretch>
+                  </pic:blipFill>
+                  <pic:spPr bwMode="auto">
+                    <a:xfrm>
+                      <a:off x="0" y="0"/>
+                      <a:ext cx="4620126" cy="3696101"/>
+                    </a:xfrm>
+                    <a:prstGeom prst="rect">
+                      <a:avLst/>
+                    </a:prstGeom>
+                    <a:noFill/>
+                    <a:ln w="9525">
+                      <a:noFill/>
+                      <a:headEnd/>
+                      <a:tailEnd/>
+                    </a:ln>
+                  </pic:spPr>
+                </pic:pic>
+              </a:graphicData>
+            </a:graphic>
+          </wp:inline>
+        </w:drawing>
+      </w:r>
+    </w:p>
+    <w:p>
+      <w:pPr>
+        <w:pStyle w:val="BodyText"/>
+      </w:pPr>
+      <w:r>
+        <w:t xml:space="preserve">We can clearly see a downward trend with a potential leveling off, however this doesn’t provide a meaningful comparison to the stated target, instead we take a comparison between the average and the baseline we set:</w:t>
+      </w:r>
+    </w:p>
+    <w:p>
+      <w:pPr>
+        <w:pStyle w:val="SourceCode"/>
+      </w:pPr>
+      <w:r>
+        <w:rPr>
+          <w:rStyle w:val="VerbatimChar"/>
+        </w:rPr>
+        <w:t xml:space="preserve">## Warning: `data_frame()` is deprecated, use `tibble()`.</w:t>
+      </w:r>
+      <w:r>
+        <w:br/>
+      </w:r>
+      <w:r>
+        <w:rPr>
+          <w:rStyle w:val="VerbatimChar"/>
+        </w:rPr>
+        <w:t xml:space="preserve">## This warning is displayed once per session.</w:t>
+      </w:r>
+    </w:p>
+    <w:p>
+      <w:pPr>
+        <w:pStyle w:val="FirstParagraph"/>
+      </w:pPr>
+      <w:r>
+        <w:drawing>
+          <wp:inline>
+            <wp:extent cx="4620126" cy="3696101"/>
+            <wp:effectExtent b="0" l="0" r="0" t="0"/>
+            <wp:docPr descr="" title="" id="1" name="Picture"/>
+            <a:graphic>
+              <a:graphicData uri="http://schemas.openxmlformats.org/drawingml/2006/picture">
+                <pic:pic>
+                  <pic:nvPicPr>
+                    <pic:cNvPr descr="Agenda-2063-Progress-Analysis_files/figure-docx/Continent%20wide%20unemployment%20relative%20to%20baseline-1.png" id="0" name="Picture"/>
+                    <pic:cNvPicPr>
+                      <a:picLocks noChangeArrowheads="1" noChangeAspect="1"/>
+                    </pic:cNvPicPr>
+                  </pic:nvPicPr>
+                  <pic:blipFill>
+                    <a:blip r:embed="rId32"/>
+                    <a:stretch>
+                      <a:fillRect/>
+                    </a:stretch>
+                  </pic:blipFill>
+                  <pic:spPr bwMode="auto">
+                    <a:xfrm>
+                      <a:off x="0" y="0"/>
+                      <a:ext cx="4620126" cy="3696101"/>
+                    </a:xfrm>
+                    <a:prstGeom prst="rect">
+                      <a:avLst/>
+                    </a:prstGeom>
+                    <a:noFill/>
+                    <a:ln w="9525">
+                      <a:noFill/>
+                      <a:headEnd/>
+                      <a:tailEnd/>
+                    </a:ln>
+                  </pic:spPr>
+                </pic:pic>
+              </a:graphicData>
+            </a:graphic>
+          </wp:inline>
+        </w:drawing>
+      </w:r>
+    </w:p>
+    <w:p>
+      <w:pPr>
+        <w:pStyle w:val="BodyText"/>
+      </w:pPr>
+      <w:r>
+        <w:t xml:space="preserve">As expected we see the same trend, it is however clear that the continent wide performance leaves something to be desired with the reduction in Unemployment rate by 2019 not approaching the target.</w:t>
+      </w:r>
+    </w:p>
+    <w:p>
+      <w:pPr>
+        <w:pStyle w:val="BodyText"/>
+      </w:pPr>
+      <w:r>
+        <w:t xml:space="preserve">A Boxplot showing the unemployment rate over the years paints a more nuanced picture showing large variations between Member States and a mean (in blue) that is significantly larger than the median implying that most member states are perfroming better than average:</w:t>
+      </w:r>
+    </w:p>
+    <w:p>
+      <w:pPr>
+        <w:pStyle w:val="BodyText"/>
+      </w:pPr>
+      <w:r>
+        <w:drawing>
+          <wp:inline>
+            <wp:extent cx="4620126" cy="3696101"/>
+            <wp:effectExtent b="0" l="0" r="0" t="0"/>
+            <wp:docPr descr="" title="" id="1" name="Picture"/>
+            <a:graphic>
+              <a:graphicData uri="http://schemas.openxmlformats.org/drawingml/2006/picture">
+                <pic:pic>
+                  <pic:nvPicPr>
+                    <pic:cNvPr descr="Agenda-2063-Progress-Analysis_files/figure-docx/Unemployment%20continent%20wide%20boxplot-1.png" id="0" name="Picture"/>
+                    <pic:cNvPicPr>
+                      <a:picLocks noChangeArrowheads="1" noChangeAspect="1"/>
+                    </pic:cNvPicPr>
+                  </pic:nvPicPr>
+                  <pic:blipFill>
+                    <a:blip r:embed="rId33"/>
+                    <a:stretch>
+                      <a:fillRect/>
+                    </a:stretch>
+                  </pic:blipFill>
+                  <pic:spPr bwMode="auto">
+                    <a:xfrm>
+                      <a:off x="0" y="0"/>
+                      <a:ext cx="4620126" cy="3696101"/>
+                    </a:xfrm>
+                    <a:prstGeom prst="rect">
+                      <a:avLst/>
+                    </a:prstGeom>
+                    <a:noFill/>
+                    <a:ln w="9525">
+                      <a:noFill/>
+                      <a:headEnd/>
+                      <a:tailEnd/>
+                    </a:ln>
+                  </pic:spPr>
+                </pic:pic>
+              </a:graphicData>
+            </a:graphic>
+          </wp:inline>
+        </w:drawing>
+      </w:r>
+    </w:p>
+    <w:p>
+      <w:pPr>
+        <w:pStyle w:val="BodyText"/>
+      </w:pPr>
+      <w:r>
+        <w:t xml:space="preserve">To illustrate this variation we look at the two top and bottom performing countries in 2018</w:t>
+      </w:r>
+    </w:p>
+    <w:p>
+      <w:pPr>
+        <w:pStyle w:val="BodyText"/>
+      </w:pPr>
+      <w:r>
+        <w:drawing>
+          <wp:inline>
+            <wp:extent cx="4620126" cy="3696101"/>
+            <wp:effectExtent b="0" l="0" r="0" t="0"/>
+            <wp:docPr descr="" title="" id="1" name="Picture"/>
+            <a:graphic>
+              <a:graphicData uri="http://schemas.openxmlformats.org/drawingml/2006/picture">
+                <pic:pic>
+                  <pic:nvPicPr>
+                    <pic:cNvPr descr="Agenda-2063-Progress-Analysis_files/figure-docx/unemployment%20country%20sample%20visualizations-1.png" id="0" name="Picture"/>
+                    <pic:cNvPicPr>
+                      <a:picLocks noChangeArrowheads="1" noChangeAspect="1"/>
+                    </pic:cNvPicPr>
+                  </pic:nvPicPr>
+                  <pic:blipFill>
+                    <a:blip r:embed="rId34"/>
+                    <a:stretch>
+                      <a:fillRect/>
+                    </a:stretch>
+                  </pic:blipFill>
+                  <pic:spPr bwMode="auto">
+                    <a:xfrm>
+                      <a:off x="0" y="0"/>
+                      <a:ext cx="4620126" cy="3696101"/>
+                    </a:xfrm>
+                    <a:prstGeom prst="rect">
+                      <a:avLst/>
+                    </a:prstGeom>
+                    <a:noFill/>
+                    <a:ln w="9525">
+                      <a:noFill/>
+                      <a:headEnd/>
+                      <a:tailEnd/>
+                    </a:ln>
+                  </pic:spPr>
+                </pic:pic>
+              </a:graphicData>
+            </a:graphic>
+          </wp:inline>
+        </w:drawing>
+      </w:r>
+    </w:p>
+    <w:p>
+      <w:pPr>
+        <w:pStyle w:val="Heading2"/>
+      </w:pPr>
+      <w:bookmarkStart w:id="35" w:name="annual-gdp-growth"/>
+      <w:r>
+        <w:t xml:space="preserve">Annual GDP Growth</w:t>
+      </w:r>
+      <w:bookmarkEnd w:id="35"/>
+    </w:p>
+    <w:p>
+      <w:pPr>
+        <w:pStyle w:val="FirstParagraph"/>
+      </w:pPr>
+      <w:r>
+        <w:t xml:space="preserve">We Repeat this process with data relating to GDP Growth, in this section of the report we will show less of the code as there are essential similarities in the process.</w:t>
+      </w:r>
+    </w:p>
+    <w:p>
+      <w:pPr>
+        <w:pStyle w:val="Heading3"/>
+      </w:pPr>
+      <w:bookmarkStart w:id="36" w:name="data-wrangling-1"/>
+      <w:r>
+        <w:t xml:space="preserve">Data Wrangling</w:t>
+      </w:r>
+      <w:bookmarkEnd w:id="36"/>
+    </w:p>
+    <w:p>
+      <w:pPr>
+        <w:pStyle w:val="FirstParagraph"/>
+      </w:pPr>
+      <w:r>
+        <w:t xml:space="preserve">Once we have loaded and wrangled the Annnual GDP Growth Data from the World Bank Open Data website</w:t>
+      </w:r>
+    </w:p>
+    <w:p>
+      <w:pPr>
+        <w:pStyle w:val="BodyText"/>
+      </w:pPr>
+      <w:r>
+        <w:t xml:space="preserve">Below is a sample of our tidied data:</w:t>
+      </w:r>
+    </w:p>
+    <w:tbl>
+      <w:tblPr>
+        <w:tblStyle w:val="Table"/>
+        <w:tblW w:type="pct" w:w="0.0"/>
+        <w:tblLook w:firstRow="1"/>
+      </w:tblPr>
+      <w:tblGrid/>
+      <w:tr>
+        <w:trPr>
+          <w:cnfStyle w:firstRow="1"/>
+        </w:trPr>
+        <w:tc>
+          <w:tcPr>
+            <w:tcBorders>
+              <w:bottom w:val="single"/>
+            </w:tcBorders>
+            <w:vAlign w:val="bottom"/>
+          </w:tcPr>
+          <w:p>
+            <w:pPr>
+              <w:pStyle w:val="Compact"/>
+              <w:jc w:val="left"/>
+            </w:pPr>
+            <w:r>
+              <w:t xml:space="preserve">Country</w:t>
+            </w:r>
+          </w:p>
+        </w:tc>
+        <w:tc>
+          <w:tcPr>
+            <w:tcBorders>
+              <w:bottom w:val="single"/>
+            </w:tcBorders>
+            <w:vAlign w:val="bottom"/>
+          </w:tcPr>
+          <w:p>
+            <w:pPr>
+              <w:pStyle w:val="Compact"/>
+              <w:jc w:val="right"/>
+            </w:pPr>
+            <w:r>
+              <w:t xml:space="preserve">Year</w:t>
+            </w:r>
+          </w:p>
+        </w:tc>
+        <w:tc>
+          <w:tcPr>
+            <w:tcBorders>
+              <w:bottom w:val="single"/>
+            </w:tcBorders>
+            <w:vAlign w:val="bottom"/>
+          </w:tcPr>
+          <w:p>
+            <w:pPr>
+              <w:pStyle w:val="Compact"/>
+              <w:jc w:val="right"/>
+            </w:pPr>
+            <w:r>
+              <w:t xml:space="preserve">Unemployment rate</w:t>
+            </w:r>
+          </w:p>
+        </w:tc>
+      </w:tr>
+      <w:tr>
+        <w:tc>
+          <w:p>
+            <w:pPr>
+              <w:pStyle w:val="Compact"/>
+              <w:jc w:val="left"/>
+            </w:pPr>
+            <w:r>
+              <w:t xml:space="preserve">Niger</w:t>
+            </w:r>
+          </w:p>
+        </w:tc>
+        <w:tc>
+          <w:p>
+            <w:pPr>
+              <w:pStyle w:val="Compact"/>
+              <w:jc w:val="right"/>
+            </w:pPr>
+            <w:r>
+              <w:t xml:space="preserve">2010</w:t>
+            </w:r>
+          </w:p>
+        </w:tc>
+        <w:tc>
+          <w:p>
+            <w:pPr>
+              <w:pStyle w:val="Compact"/>
+              <w:jc w:val="right"/>
+            </w:pPr>
+            <w:r>
+              <w:t xml:space="preserve">8.36</w:t>
+            </w:r>
+          </w:p>
+        </w:tc>
+      </w:tr>
+      <w:tr>
+        <w:tc>
+          <w:p>
+            <w:pPr>
+              <w:pStyle w:val="Compact"/>
+              <w:jc w:val="left"/>
+            </w:pPr>
+            <w:r>
+              <w:t xml:space="preserve">Ghana</w:t>
+            </w:r>
+          </w:p>
+        </w:tc>
+        <w:tc>
+          <w:p>
+            <w:pPr>
+              <w:pStyle w:val="Compact"/>
+              <w:jc w:val="right"/>
+            </w:pPr>
+            <w:r>
+              <w:t xml:space="preserve">1978</w:t>
+            </w:r>
+          </w:p>
+        </w:tc>
+        <w:tc>
+          <w:p>
+            <w:pPr>
+              <w:pStyle w:val="Compact"/>
+              <w:jc w:val="right"/>
+            </w:pPr>
+            <w:r>
+              <w:t xml:space="preserve">8.48</w:t>
+            </w:r>
+          </w:p>
+        </w:tc>
+      </w:tr>
+      <w:tr>
+        <w:tc>
+          <w:p>
+            <w:pPr>
+              <w:pStyle w:val="Compact"/>
+              <w:jc w:val="left"/>
+            </w:pPr>
+            <w:r>
+              <w:t xml:space="preserve">Togo</w:t>
+            </w:r>
+          </w:p>
+        </w:tc>
+        <w:tc>
+          <w:p>
+            <w:pPr>
+              <w:pStyle w:val="Compact"/>
+              <w:jc w:val="right"/>
+            </w:pPr>
+            <w:r>
+              <w:t xml:space="preserve">1984</w:t>
+            </w:r>
+          </w:p>
+        </w:tc>
+        <w:tc>
+          <w:p>
+            <w:pPr>
+              <w:pStyle w:val="Compact"/>
+              <w:jc w:val="right"/>
+            </w:pPr>
+            <w:r>
+              <w:t xml:space="preserve">5.56</w:t>
+            </w:r>
+          </w:p>
+        </w:tc>
+      </w:tr>
+      <w:tr>
+        <w:tc>
+          <w:p>
+            <w:pPr>
+              <w:pStyle w:val="Compact"/>
+              <w:jc w:val="left"/>
+            </w:pPr>
+            <w:r>
+              <w:t xml:space="preserve">Senegal</w:t>
+            </w:r>
+          </w:p>
+        </w:tc>
+        <w:tc>
+          <w:p>
+            <w:pPr>
+              <w:pStyle w:val="Compact"/>
+              <w:jc w:val="right"/>
+            </w:pPr>
+            <w:r>
+              <w:t xml:space="preserve">2018</w:t>
+            </w:r>
+          </w:p>
+        </w:tc>
+        <w:tc>
+          <w:p>
+            <w:pPr>
+              <w:pStyle w:val="Compact"/>
+              <w:jc w:val="right"/>
+            </w:pPr>
+            <w:r>
+              <w:t xml:space="preserve">6.77</w:t>
+            </w:r>
+          </w:p>
+        </w:tc>
+      </w:tr>
+    </w:tbl>
+    <w:p>
+      <w:pPr>
+        <w:pStyle w:val="BodyText"/>
+      </w:pPr>
+      <w:r>
+        <w:t xml:space="preserve">While here we make our initial visualization</w:t>
+      </w:r>
+    </w:p>
+    <w:p>
+      <w:pPr>
+        <w:pStyle w:val="BodyText"/>
+      </w:pPr>
+      <w:r>
+        <w:drawing>
+          <wp:inline>
+            <wp:extent cx="5334000" cy="5334000"/>
+            <wp:effectExtent b="0" l="0" r="0" t="0"/>
+            <wp:docPr descr="" title="" id="1" name="Picture"/>
+            <a:graphic>
+              <a:graphicData uri="http://schemas.openxmlformats.org/drawingml/2006/picture">
+                <pic:pic>
+                  <pic:nvPicPr>
+                    <pic:cNvPr descr="Agenda-2063-Progress-Analysis_files/figure-docx/GDP%20initial%20visualization-1.png" id="0" name="Picture"/>
+                    <pic:cNvPicPr>
+                      <a:picLocks noChangeArrowheads="1" noChangeAspect="1"/>
+                    </pic:cNvPicPr>
+                  </pic:nvPicPr>
+                  <pic:blipFill>
+                    <a:blip r:embed="rId37"/>
+                    <a:stretch>
+                      <a:fillRect/>
+                    </a:stretch>
+                  </pic:blipFill>
+                  <pic:spPr bwMode="auto">
+                    <a:xfrm>
+                      <a:off x="0" y="0"/>
+                      <a:ext cx="5334000" cy="5334000"/>
+                    </a:xfrm>
+                    <a:prstGeom prst="rect">
+                      <a:avLst/>
+                    </a:prstGeom>
+                    <a:noFill/>
+                    <a:ln w="9525">
+                      <a:noFill/>
+                      <a:headEnd/>
+                      <a:tailEnd/>
+                    </a:ln>
+                  </pic:spPr>
+                </pic:pic>
+              </a:graphicData>
+            </a:graphic>
+          </wp:inline>
+        </w:drawing>
+      </w:r>
+    </w:p>
+    <w:p>
+      <w:pPr>
+        <w:pStyle w:val="BodyText"/>
+      </w:pPr>
+      <w:r>
+        <w:t xml:space="preserve">We can see that the missing data is more sporadic than with the Unemployment rate, we clean up the missing data opting to estimate missing data for our test set with data from the closest year. The exception to this is Somalia where the latest data is from 1990 thus we exclude it from this analysis.</w:t>
+      </w:r>
+    </w:p>
+    <w:p>
+      <w:pPr>
+        <w:pStyle w:val="BodyText"/>
+      </w:pPr>
+      <w:r>
+        <w:t xml:space="preserve">We now visualise the data in our Wrangled data set after the exclusion of the Test data</w:t>
+      </w:r>
+    </w:p>
+    <w:p>
+      <w:pPr>
+        <w:pStyle w:val="BodyText"/>
+      </w:pPr>
+      <w:r>
+        <w:drawing>
+          <wp:inline>
+            <wp:extent cx="5334000" cy="5334000"/>
+            <wp:effectExtent b="0" l="0" r="0" t="0"/>
+            <wp:docPr descr="" title="" id="1" name="Picture"/>
+            <a:graphic>
+              <a:graphicData uri="http://schemas.openxmlformats.org/drawingml/2006/picture">
+                <pic:pic>
+                  <pic:nvPicPr>
+                    <pic:cNvPr descr="Agenda-2063-Progress-Analysis_files/figure-docx/post%20wrangling%20GPD%20visualization-1.png" id="0" name="Picture"/>
+                    <pic:cNvPicPr>
+                      <a:picLocks noChangeArrowheads="1" noChangeAspect="1"/>
+                    </pic:cNvPicPr>
+                  </pic:nvPicPr>
+                  <pic:blipFill>
+                    <a:blip r:embed="rId38"/>
+                    <a:stretch>
+                      <a:fillRect/>
+                    </a:stretch>
+                  </pic:blipFill>
+                  <pic:spPr bwMode="auto">
+                    <a:xfrm>
+                      <a:off x="0" y="0"/>
+                      <a:ext cx="5334000" cy="5334000"/>
+                    </a:xfrm>
+                    <a:prstGeom prst="rect">
+                      <a:avLst/>
+                    </a:prstGeom>
+                    <a:noFill/>
+                    <a:ln w="9525">
+                      <a:noFill/>
+                      <a:headEnd/>
+                      <a:tailEnd/>
+                    </a:ln>
+                  </pic:spPr>
+                </pic:pic>
+              </a:graphicData>
+            </a:graphic>
+          </wp:inline>
+        </w:drawing>
+      </w:r>
+    </w:p>
+    <w:p>
+      <w:pPr>
+        <w:pStyle w:val="Heading3"/>
+      </w:pPr>
+      <w:bookmarkStart w:id="39" w:name="visualization-and-analysis"/>
+      <w:r>
+        <w:t xml:space="preserve">Visualization and Analysis</w:t>
+      </w:r>
+      <w:bookmarkEnd w:id="39"/>
+    </w:p>
+    <w:p>
+      <w:pPr>
+        <w:pStyle w:val="FirstParagraph"/>
+      </w:pPr>
+      <w:r>
+        <w:t xml:space="preserve">We start by looking for Continent wide trends:</w:t>
+      </w:r>
+    </w:p>
+    <w:p>
+      <w:pPr>
+        <w:pStyle w:val="BodyText"/>
+      </w:pPr>
+      <w:r>
+        <w:drawing>
+          <wp:inline>
+            <wp:extent cx="4620126" cy="3696101"/>
+            <wp:effectExtent b="0" l="0" r="0" t="0"/>
+            <wp:docPr descr="" title="" id="1" name="Picture"/>
+            <a:graphic>
+              <a:graphicData uri="http://schemas.openxmlformats.org/drawingml/2006/picture">
+                <pic:pic>
+                  <pic:nvPicPr>
+                    <pic:cNvPr descr="Agenda-2063-Progress-Analysis_files/figure-docx/GDP%20continent%20wide%20trend-1.png" id="0" name="Picture"/>
+                    <pic:cNvPicPr>
+                      <a:picLocks noChangeArrowheads="1" noChangeAspect="1"/>
+                    </pic:cNvPicPr>
+                  </pic:nvPicPr>
+                  <pic:blipFill>
+                    <a:blip r:embed="rId40"/>
+                    <a:stretch>
+                      <a:fillRect/>
+                    </a:stretch>
+                  </pic:blipFill>
+                  <pic:spPr bwMode="auto">
+                    <a:xfrm>
+                      <a:off x="0" y="0"/>
+                      <a:ext cx="4620126" cy="3696101"/>
+                    </a:xfrm>
+                    <a:prstGeom prst="rect">
+                      <a:avLst/>
+                    </a:prstGeom>
+                    <a:noFill/>
+                    <a:ln w="9525">
+                      <a:noFill/>
+                      <a:headEnd/>
+                      <a:tailEnd/>
+                    </a:ln>
+                  </pic:spPr>
+                </pic:pic>
+              </a:graphicData>
+            </a:graphic>
+          </wp:inline>
+        </w:drawing>
+      </w:r>
+    </w:p>
+    <w:p>
+      <w:pPr>
+        <w:pStyle w:val="BodyText"/>
+      </w:pPr>
+      <w:r>
+        <w:t xml:space="preserve">The Scatter plot shows a massive variation from year to year with most of the years falling below the 7% Target. A Boxplot confirms this variation; please note that for clarity we only look at a subset of the years and do not show the largest outliers:</w:t>
+      </w:r>
+    </w:p>
+    <w:p>
+      <w:pPr>
+        <w:pStyle w:val="BodyText"/>
+      </w:pPr>
+      <w:r>
+        <w:drawing>
+          <wp:inline>
+            <wp:extent cx="4620126" cy="3696101"/>
+            <wp:effectExtent b="0" l="0" r="0" t="0"/>
+            <wp:docPr descr="" title="" id="1" name="Picture"/>
+            <a:graphic>
+              <a:graphicData uri="http://schemas.openxmlformats.org/drawingml/2006/picture">
+                <pic:pic>
+                  <pic:nvPicPr>
+                    <pic:cNvPr descr="Agenda-2063-Progress-Analysis_files/figure-docx/GDP%20continent%20Wide%20Boxplot-1.png" id="0" name="Picture"/>
+                    <pic:cNvPicPr>
+                      <a:picLocks noChangeArrowheads="1" noChangeAspect="1"/>
+                    </pic:cNvPicPr>
+                  </pic:nvPicPr>
+                  <pic:blipFill>
+                    <a:blip r:embed="rId41"/>
+                    <a:stretch>
+                      <a:fillRect/>
+                    </a:stretch>
+                  </pic:blipFill>
+                  <pic:spPr bwMode="auto">
+                    <a:xfrm>
+                      <a:off x="0" y="0"/>
+                      <a:ext cx="4620126" cy="3696101"/>
+                    </a:xfrm>
+                    <a:prstGeom prst="rect">
+                      <a:avLst/>
+                    </a:prstGeom>
+                    <a:noFill/>
+                    <a:ln w="9525">
+                      <a:noFill/>
+                      <a:headEnd/>
+                      <a:tailEnd/>
+                    </a:ln>
+                  </pic:spPr>
+                </pic:pic>
+              </a:graphicData>
+            </a:graphic>
+          </wp:inline>
+        </w:drawing>
+      </w:r>
+    </w:p>
+    <w:p>
+      <w:pPr>
+        <w:pStyle w:val="BodyText"/>
+      </w:pPr>
+      <w:r>
+        <w:t xml:space="preserve">From here it is clear that the majority of Member states are not achieving the set target of 7%, a look at the countries with the highest and lowest growth rates provides a clearer picture of individual trends:</w:t>
+      </w:r>
+    </w:p>
+    <w:p>
+      <w:pPr>
+        <w:pStyle w:val="BodyText"/>
+      </w:pPr>
+      <w:r>
+        <w:drawing>
+          <wp:inline>
+            <wp:extent cx="4620126" cy="3696101"/>
+            <wp:effectExtent b="0" l="0" r="0" t="0"/>
+            <wp:docPr descr="" title="" id="1" name="Picture"/>
+            <a:graphic>
+              <a:graphicData uri="http://schemas.openxmlformats.org/drawingml/2006/picture">
+                <pic:pic>
+                  <pic:nvPicPr>
+                    <pic:cNvPr descr="Agenda-2063-Progress-Analysis_files/figure-docx/GDP%20Country%20Sample-1.png" id="0" name="Picture"/>
+                    <pic:cNvPicPr>
+                      <a:picLocks noChangeArrowheads="1" noChangeAspect="1"/>
+                    </pic:cNvPicPr>
+                  </pic:nvPicPr>
+                  <pic:blipFill>
+                    <a:blip r:embed="rId42"/>
+                    <a:stretch>
+                      <a:fillRect/>
+                    </a:stretch>
+                  </pic:blipFill>
+                  <pic:spPr bwMode="auto">
+                    <a:xfrm>
+                      <a:off x="0" y="0"/>
+                      <a:ext cx="4620126" cy="3696101"/>
+                    </a:xfrm>
+                    <a:prstGeom prst="rect">
+                      <a:avLst/>
+                    </a:prstGeom>
+                    <a:noFill/>
+                    <a:ln w="9525">
+                      <a:noFill/>
+                      <a:headEnd/>
+                      <a:tailEnd/>
+                    </a:ln>
+                  </pic:spPr>
+                </pic:pic>
+              </a:graphicData>
+            </a:graphic>
+          </wp:inline>
+        </w:drawing>
+      </w:r>
+    </w:p>
+    <w:p>
+      <w:pPr>
+        <w:pStyle w:val="BodyText"/>
+      </w:pPr>
+      <w:r>
+        <w:t xml:space="preserve">However it fails to give us an idea of what countries are performing since a consistent growth is just as if not important to a high growth; additionally, countries like Libya with high variation that suffer large GDP losses can skew the trend by making equally large gains.</w:t>
+      </w:r>
+    </w:p>
+    <w:p>
+      <w:pPr>
+        <w:pStyle w:val="BodyText"/>
+      </w:pPr>
+      <w:r>
+        <w:t xml:space="preserve">We propose that looking at the proportion of years the target is reached is a more indicative metric:</w:t>
+      </w:r>
+    </w:p>
+    <w:p>
+      <w:pPr>
+        <w:pStyle w:val="BodyText"/>
+      </w:pPr>
+      <w:r>
+        <w:drawing>
+          <wp:inline>
+            <wp:extent cx="5334000" cy="5334000"/>
+            <wp:effectExtent b="0" l="0" r="0" t="0"/>
+            <wp:docPr descr="" title="" id="1" name="Picture"/>
+            <a:graphic>
+              <a:graphicData uri="http://schemas.openxmlformats.org/drawingml/2006/picture">
+                <pic:pic>
+                  <pic:nvPicPr>
+                    <pic:cNvPr descr="Agenda-2063-Progress-Analysis_files/figure-docx/Proportion%20of%20years%20target%20was%20met-1.png" id="0" name="Picture"/>
+                    <pic:cNvPicPr>
+                      <a:picLocks noChangeArrowheads="1" noChangeAspect="1"/>
+                    </pic:cNvPicPr>
+                  </pic:nvPicPr>
+                  <pic:blipFill>
+                    <a:blip r:embed="rId43"/>
+                    <a:stretch>
+                      <a:fillRect/>
+                    </a:stretch>
+                  </pic:blipFill>
+                  <pic:spPr bwMode="auto">
+                    <a:xfrm>
+                      <a:off x="0" y="0"/>
+                      <a:ext cx="5334000" cy="5334000"/>
+                    </a:xfrm>
+                    <a:prstGeom prst="rect">
+                      <a:avLst/>
+                    </a:prstGeom>
+                    <a:noFill/>
+                    <a:ln w="9525">
+                      <a:noFill/>
+                      <a:headEnd/>
+                      <a:tailEnd/>
+                    </a:ln>
+                  </pic:spPr>
+                </pic:pic>
+              </a:graphicData>
+            </a:graphic>
+          </wp:inline>
+        </w:drawing>
+      </w:r>
+    </w:p>
+    <w:p>
+      <w:pPr>
+        <w:pStyle w:val="BodyText"/>
+      </w:pPr>
+      <w:r>
+        <w:t xml:space="preserve">If we narrow our view to the years since the launch of Agenda 2063 we get yet a different look at how Member States are performing:</w:t>
+      </w:r>
+    </w:p>
+    <w:p>
+      <w:pPr>
+        <w:pStyle w:val="BodyText"/>
+      </w:pPr>
+      <w:r>
+        <w:drawing>
+          <wp:inline>
+            <wp:extent cx="5334000" cy="5334000"/>
+            <wp:effectExtent b="0" l="0" r="0" t="0"/>
+            <wp:docPr descr="" title="" id="1" name="Picture"/>
+            <a:graphic>
+              <a:graphicData uri="http://schemas.openxmlformats.org/drawingml/2006/picture">
+                <pic:pic>
+                  <pic:nvPicPr>
+                    <pic:cNvPr descr="Agenda-2063-Progress-Analysis_files/figure-docx/Proportion%20of%20years%20since%202013-1.png" id="0" name="Picture"/>
+                    <pic:cNvPicPr>
+                      <a:picLocks noChangeArrowheads="1" noChangeAspect="1"/>
+                    </pic:cNvPicPr>
+                  </pic:nvPicPr>
+                  <pic:blipFill>
+                    <a:blip r:embed="rId44"/>
+                    <a:stretch>
+                      <a:fillRect/>
+                    </a:stretch>
+                  </pic:blipFill>
+                  <pic:spPr bwMode="auto">
+                    <a:xfrm>
+                      <a:off x="0" y="0"/>
+                      <a:ext cx="5334000" cy="5334000"/>
+                    </a:xfrm>
+                    <a:prstGeom prst="rect">
+                      <a:avLst/>
+                    </a:prstGeom>
+                    <a:noFill/>
+                    <a:ln w="9525">
+                      <a:noFill/>
+                      <a:headEnd/>
+                      <a:tailEnd/>
+                    </a:ln>
+                  </pic:spPr>
+                </pic:pic>
+              </a:graphicData>
+            </a:graphic>
+          </wp:inline>
+        </w:drawing>
+      </w:r>
     </w:p>
     <w:sectPr/>
   </w:body>

</xml_diff>